<commit_message>
Update class diagram to use WebUI instead of WebGUI. Export the PDF.
</commit_message>
<xml_diff>
--- a/Test Framework Midterm SRS Document.docx
+++ b/Test Framework Midterm SRS Document.docx
@@ -1,6 +1,6 @@
 
 <file path=word/document.xml><?xml version="1.0" encoding="utf-8"?>
-<w:document xmlns:wpc="http://schemas.microsoft.com/office/word/2010/wordprocessingCanvas" xmlns:mc="http://schemas.openxmlformats.org/markup-compatibility/2006" xmlns:o="urn:schemas-microsoft-com:office:office" xmlns:r="http://schemas.openxmlformats.org/officeDocument/2006/relationships" xmlns:m="http://schemas.openxmlformats.org/officeDocument/2006/math" xmlns:v="urn:schemas-microsoft-com:vml" xmlns:wp14="http://schemas.microsoft.com/office/word/2010/wordprocessingDrawing" xmlns:wp="http://schemas.openxmlformats.org/drawingml/2006/wordprocessingDrawing" xmlns:w10="urn:schemas-microsoft-com:office:word" xmlns:w="http://schemas.openxmlformats.org/wordprocessingml/2006/main" xmlns:w14="http://schemas.microsoft.com/office/word/2010/wordml" xmlns:w15="http://schemas.microsoft.com/office/word/2012/wordml" xmlns:wpg="http://schemas.microsoft.com/office/word/2010/wordprocessingGroup" xmlns:wpi="http://schemas.microsoft.com/office/word/2010/wordprocessingInk" xmlns:wne="http://schemas.microsoft.com/office/word/2006/wordml" xmlns:wps="http://schemas.microsoft.com/office/word/2010/wordprocessingShape" mc:Ignorable="w14 w15 wp14">
+<w:document xmlns:wpc="http://schemas.microsoft.com/office/word/2010/wordprocessingCanvas" xmlns:cx="http://schemas.microsoft.com/office/drawing/2014/chartex" xmlns:cx1="http://schemas.microsoft.com/office/drawing/2015/9/8/chartex" xmlns:cx2="http://schemas.microsoft.com/office/drawing/2015/10/21/chartex" xmlns:cx3="http://schemas.microsoft.com/office/drawing/2016/5/9/chartex" xmlns:cx4="http://schemas.microsoft.com/office/drawing/2016/5/10/chartex" xmlns:cx5="http://schemas.microsoft.com/office/drawing/2016/5/11/chartex" xmlns:cx6="http://schemas.microsoft.com/office/drawing/2016/5/12/chartex" xmlns:cx7="http://schemas.microsoft.com/office/drawing/2016/5/13/chartex" xmlns:cx8="http://schemas.microsoft.com/office/drawing/2016/5/14/chartex" xmlns:mc="http://schemas.openxmlformats.org/markup-compatibility/2006" xmlns:aink="http://schemas.microsoft.com/office/drawing/2016/ink" xmlns:am3d="http://schemas.microsoft.com/office/drawing/2017/model3d" xmlns:o="urn:schemas-microsoft-com:office:office" xmlns:r="http://schemas.openxmlformats.org/officeDocument/2006/relationships" xmlns:m="http://schemas.openxmlformats.org/officeDocument/2006/math" xmlns:v="urn:schemas-microsoft-com:vml" xmlns:wp14="http://schemas.microsoft.com/office/word/2010/wordprocessingDrawing" xmlns:wp="http://schemas.openxmlformats.org/drawingml/2006/wordprocessingDrawing" xmlns:w10="urn:schemas-microsoft-com:office:word" xmlns:w="http://schemas.openxmlformats.org/wordprocessingml/2006/main" xmlns:w14="http://schemas.microsoft.com/office/word/2010/wordml" xmlns:w15="http://schemas.microsoft.com/office/word/2012/wordml" xmlns:w16cex="http://schemas.microsoft.com/office/word/2018/wordml/cex" xmlns:w16cid="http://schemas.microsoft.com/office/word/2016/wordml/cid" xmlns:w16="http://schemas.microsoft.com/office/word/2018/wordml" xmlns:w16se="http://schemas.microsoft.com/office/word/2015/wordml/symex" xmlns:wpg="http://schemas.microsoft.com/office/word/2010/wordprocessingGroup" xmlns:wpi="http://schemas.microsoft.com/office/word/2010/wordprocessingInk" xmlns:wne="http://schemas.microsoft.com/office/word/2006/wordml" xmlns:wps="http://schemas.microsoft.com/office/word/2010/wordprocessingShape" mc:Ignorable="w14 w15 w16se w16cid w16 w16cex wp14">
   <w:body>
     <w:sdt>
       <w:sdtPr>
@@ -265,7 +265,7 @@
                   </wp:anchor>
                 </w:drawing>
               </mc:Choice>
-              <mc:Fallback xmlns:w16se="http://schemas.microsoft.com/office/word/2015/wordml/symex" xmlns:w16="http://schemas.microsoft.com/office/word/2018/wordml" xmlns:w16cid="http://schemas.microsoft.com/office/word/2016/wordml/cid" xmlns:w16cex="http://schemas.microsoft.com/office/word/2018/wordml/cex" xmlns:am3d="http://schemas.microsoft.com/office/drawing/2017/model3d" xmlns:aink="http://schemas.microsoft.com/office/drawing/2016/ink" xmlns:cx8="http://schemas.microsoft.com/office/drawing/2016/5/14/chartex" xmlns:cx7="http://schemas.microsoft.com/office/drawing/2016/5/13/chartex" xmlns:cx6="http://schemas.microsoft.com/office/drawing/2016/5/12/chartex" xmlns:cx5="http://schemas.microsoft.com/office/drawing/2016/5/11/chartex" xmlns:cx4="http://schemas.microsoft.com/office/drawing/2016/5/10/chartex" xmlns:cx3="http://schemas.microsoft.com/office/drawing/2016/5/9/chartex" xmlns:cx2="http://schemas.microsoft.com/office/drawing/2015/10/21/chartex" xmlns:cx1="http://schemas.microsoft.com/office/drawing/2015/9/8/chartex" xmlns:cx="http://schemas.microsoft.com/office/drawing/2014/chartex">
+              <mc:Fallback>
                 <w:pict>
                   <v:group w14:anchorId="1BDB4A73" id="Group 149" o:spid="_x0000_s1026" style="position:absolute;margin-left:0;margin-top:0;width:8in;height:95.7pt;z-index:251662336;mso-width-percent:941;mso-height-percent:121;mso-top-percent:23;mso-position-horizontal:center;mso-position-horizontal-relative:page;mso-position-vertical-relative:page;mso-width-percent:941;mso-height-percent:121;mso-top-percent:23" coordorigin="" coordsize="73152,12161" o:gfxdata="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">
                     <v:shape id="Rectangle 51" o:spid="_x0000_s1027" style="position:absolute;width:73152;height:11303;visibility:visible;mso-wrap-style:square;v-text-anchor:middle" coordsize="7312660,1129665" o:gfxdata="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" path="m,l7312660,r,1129665l3619500,733425,,1091565,,xe" fillcolor="#5b9bd5 [3204]" stroked="f" strokeweight="1pt">
@@ -422,6 +422,7 @@
                             <w:dataBinding w:prefixMappings="xmlns:ns0='http://schemas.microsoft.com/office/2006/coverPageProps' " w:xpath="/ns0:CoverPageProperties[1]/ns0:Abstract[1]" w:storeItemID="{55AF091B-3C7A-41E3-B477-F2FDAA23CFDA}"/>
                             <w:text w:multiLine="1"/>
                           </w:sdtPr>
+                          <w:sdtEndPr/>
                           <w:sdtContent>
                             <w:p>
                               <w:pPr>
@@ -671,6 +672,7 @@
                             <w:dataBinding w:prefixMappings="xmlns:ns0='http://purl.org/dc/elements/1.1/' xmlns:ns1='http://schemas.openxmlformats.org/package/2006/metadata/core-properties' " w:xpath="/ns1:coreProperties[1]/ns0:subject[1]" w:storeItemID="{6C3C8BC8-F283-45AE-878A-BAB7291924A1}"/>
                             <w:text/>
                           </w:sdtPr>
+                          <w:sdtEndPr/>
                           <w:sdtContent>
                             <w:p>
                               <w:pPr>
@@ -831,6 +833,7 @@
                             <w:dataBinding w:prefixMappings="xmlns:ns0='http://purl.org/dc/elements/1.1/' xmlns:ns1='http://schemas.openxmlformats.org/package/2006/metadata/core-properties' " w:xpath="/ns1:coreProperties[1]/ns0:creator[1]" w:storeItemID="{6C3C8BC8-F283-45AE-878A-BAB7291924A1}"/>
                             <w:text/>
                           </w:sdtPr>
+                          <w:sdtEndPr/>
                           <w:sdtContent>
                             <w:p>
                               <w:pPr>
@@ -897,8 +900,6 @@
             <w:t>Table of Contents</w:t>
           </w:r>
         </w:p>
-        <w:bookmarkStart w:id="0" w:name="_GoBack"/>
-        <w:bookmarkEnd w:id="0"/>
         <w:p>
           <w:pPr>
             <w:pStyle w:val="TOC1"/>
@@ -3300,12 +3301,12 @@
       <w:pPr>
         <w:pStyle w:val="Heading1"/>
       </w:pPr>
-      <w:bookmarkStart w:id="1" w:name="_Toc48396122"/>
+      <w:bookmarkStart w:id="0" w:name="_Toc48396122"/>
       <w:r>
         <w:lastRenderedPageBreak/>
         <w:t>Preface</w:t>
       </w:r>
-      <w:bookmarkEnd w:id="1"/>
+      <w:bookmarkEnd w:id="0"/>
     </w:p>
     <w:p/>
     <w:p>
@@ -3664,7 +3665,23 @@
           <w:rFonts w:eastAsia="Times New Roman" w:cstheme="minorHAnsi"/>
           <w:color w:val="000000"/>
         </w:rPr>
-        <w:t xml:space="preserve">The Test Framework application will provide test results via logging as well as in saved test results files.  So the logging mechanism </w:t>
+        <w:t xml:space="preserve">The Test Framework application will provide test results via logging as well as in saved test results files.  </w:t>
+      </w:r>
+      <w:proofErr w:type="gramStart"/>
+      <w:r>
+        <w:rPr>
+          <w:rFonts w:eastAsia="Times New Roman" w:cstheme="minorHAnsi"/>
+          <w:color w:val="000000"/>
+        </w:rPr>
+        <w:t>So</w:t>
+      </w:r>
+      <w:proofErr w:type="gramEnd"/>
+      <w:r>
+        <w:rPr>
+          <w:rFonts w:eastAsia="Times New Roman" w:cstheme="minorHAnsi"/>
+          <w:color w:val="000000"/>
+        </w:rPr>
+        <w:t xml:space="preserve"> the logging mechanism </w:t>
       </w:r>
       <w:r>
         <w:rPr>
@@ -3808,7 +3825,7 @@
       <w:pPr>
         <w:pStyle w:val="Heading1"/>
       </w:pPr>
-      <w:bookmarkStart w:id="2" w:name="_Toc48396123"/>
+      <w:bookmarkStart w:id="1" w:name="_Toc48396123"/>
       <w:r>
         <w:lastRenderedPageBreak/>
         <w:t>1</w:t>
@@ -3819,7 +3836,7 @@
       <w:r>
         <w:t>Introduction</w:t>
       </w:r>
-      <w:bookmarkEnd w:id="2"/>
+      <w:bookmarkEnd w:id="1"/>
     </w:p>
     <w:p/>
     <w:p>
@@ -3895,7 +3912,7 @@
         <w:pStyle w:val="Heading1"/>
         <w:spacing w:after="240"/>
       </w:pPr>
-      <w:bookmarkStart w:id="3" w:name="_Toc48396124"/>
+      <w:bookmarkStart w:id="2" w:name="_Toc48396124"/>
       <w:r>
         <w:t>1.1</w:t>
       </w:r>
@@ -3905,7 +3922,7 @@
       <w:r>
         <w:t>System Overview</w:t>
       </w:r>
-      <w:bookmarkEnd w:id="3"/>
+      <w:bookmarkEnd w:id="2"/>
     </w:p>
     <w:p>
       <w:pPr>
@@ -4124,7 +4141,7 @@
       <w:pPr>
         <w:pStyle w:val="Heading1"/>
       </w:pPr>
-      <w:bookmarkStart w:id="4" w:name="_Toc48396125"/>
+      <w:bookmarkStart w:id="3" w:name="_Toc48396125"/>
       <w:r>
         <w:t>1.2</w:t>
       </w:r>
@@ -4134,7 +4151,7 @@
       <w:r>
         <w:t>System Users</w:t>
       </w:r>
-      <w:bookmarkEnd w:id="4"/>
+      <w:bookmarkEnd w:id="3"/>
     </w:p>
     <w:p/>
     <w:p>
@@ -4301,7 +4318,7 @@
       <w:pPr>
         <w:pStyle w:val="Heading1"/>
       </w:pPr>
-      <w:bookmarkStart w:id="5" w:name="_Toc48396126"/>
+      <w:bookmarkStart w:id="4" w:name="_Toc48396126"/>
       <w:r>
         <w:t>1.3</w:t>
       </w:r>
@@ -4309,7 +4326,7 @@
         <w:tab/>
         <w:t>User Roles and Accessibility</w:t>
       </w:r>
-      <w:bookmarkEnd w:id="5"/>
+      <w:bookmarkEnd w:id="4"/>
     </w:p>
     <w:p/>
     <w:p>
@@ -4333,7 +4350,15 @@
         <w:t xml:space="preserve">Remote User </w:t>
       </w:r>
       <w:r>
-        <w:t>– user with same capability as local user, but has ability to view available test engines across the web and to use other hardware, servers,  infrastructure for test purposes as well as capability to view archived results.</w:t>
+        <w:t xml:space="preserve">– user with same capability as local user, but has ability to view available test engines across the web and to use other hardware, </w:t>
+      </w:r>
+      <w:proofErr w:type="gramStart"/>
+      <w:r>
+        <w:t>servers,  infrastructure</w:t>
+      </w:r>
+      <w:proofErr w:type="gramEnd"/>
+      <w:r>
+        <w:t xml:space="preserve"> for test purposes as well as capability to view archived results.</w:t>
       </w:r>
     </w:p>
     <w:p>
@@ -4357,7 +4382,7 @@
       <w:pPr>
         <w:pStyle w:val="Heading1"/>
       </w:pPr>
-      <w:bookmarkStart w:id="6" w:name="_Toc48396127"/>
+      <w:bookmarkStart w:id="5" w:name="_Toc48396127"/>
       <w:r>
         <w:lastRenderedPageBreak/>
         <w:t>1.</w:t>
@@ -4371,7 +4396,7 @@
       <w:r>
         <w:t>System Usability</w:t>
       </w:r>
-      <w:bookmarkEnd w:id="6"/>
+      <w:bookmarkEnd w:id="5"/>
     </w:p>
     <w:p/>
     <w:p>
@@ -4498,12 +4523,12 @@
       <w:pPr>
         <w:pStyle w:val="Heading1"/>
       </w:pPr>
-      <w:bookmarkStart w:id="7" w:name="_Toc48396128"/>
+      <w:bookmarkStart w:id="6" w:name="_Toc48396128"/>
       <w:r>
         <w:lastRenderedPageBreak/>
         <w:t>Glossary</w:t>
       </w:r>
-      <w:bookmarkEnd w:id="7"/>
+      <w:bookmarkEnd w:id="6"/>
     </w:p>
     <w:p/>
     <w:p>
@@ -4623,11 +4648,11 @@
       <w:pPr>
         <w:pStyle w:val="Heading1"/>
       </w:pPr>
-      <w:bookmarkStart w:id="8" w:name="_Toc48396129"/>
+      <w:bookmarkStart w:id="7" w:name="_Toc48396129"/>
       <w:r>
         <w:t>2. Requirements</w:t>
       </w:r>
-      <w:bookmarkEnd w:id="8"/>
+      <w:bookmarkEnd w:id="7"/>
     </w:p>
     <w:p>
       <w:r>
@@ -4643,7 +4668,7 @@
         <w:pStyle w:val="Heading2"/>
         <w:spacing w:after="240"/>
       </w:pPr>
-      <w:bookmarkStart w:id="9" w:name="_Toc48396130"/>
+      <w:bookmarkStart w:id="8" w:name="_Toc48396130"/>
       <w:r>
         <w:t xml:space="preserve">2.1 </w:t>
       </w:r>
@@ -4654,7 +4679,7 @@
       <w:r>
         <w:t>Test System Capability</w:t>
       </w:r>
-      <w:bookmarkEnd w:id="9"/>
+      <w:bookmarkEnd w:id="8"/>
     </w:p>
     <w:p>
       <w:pPr>
@@ -4853,7 +4878,7 @@
         <w:pStyle w:val="Heading2"/>
         <w:spacing w:after="240"/>
       </w:pPr>
-      <w:bookmarkStart w:id="10" w:name="_Toc48396131"/>
+      <w:bookmarkStart w:id="9" w:name="_Toc48396131"/>
       <w:r>
         <w:t xml:space="preserve">2.2 </w:t>
       </w:r>
@@ -4867,7 +4892,7 @@
         </w:rPr>
         <w:t>Logging and Results Viewing</w:t>
       </w:r>
-      <w:bookmarkEnd w:id="10"/>
+      <w:bookmarkEnd w:id="9"/>
     </w:p>
     <w:p>
       <w:pPr>
@@ -5029,7 +5054,7 @@
         <w:pStyle w:val="Heading2"/>
         <w:spacing w:after="240"/>
       </w:pPr>
-      <w:bookmarkStart w:id="11" w:name="_Toc48396132"/>
+      <w:bookmarkStart w:id="10" w:name="_Toc48396132"/>
       <w:r>
         <w:t xml:space="preserve">2.3 </w:t>
       </w:r>
@@ -5043,7 +5068,7 @@
         </w:rPr>
         <w:t>Concurrent Test Execution</w:t>
       </w:r>
-      <w:bookmarkEnd w:id="11"/>
+      <w:bookmarkEnd w:id="10"/>
     </w:p>
     <w:p>
       <w:pPr>
@@ -5178,7 +5203,7 @@
         <w:pStyle w:val="Heading2"/>
         <w:spacing w:after="240"/>
       </w:pPr>
-      <w:bookmarkStart w:id="12" w:name="_Toc48396133"/>
+      <w:bookmarkStart w:id="11" w:name="_Toc48396133"/>
       <w:r>
         <w:t xml:space="preserve">2.4 </w:t>
       </w:r>
@@ -5192,7 +5217,7 @@
         </w:rPr>
         <w:t>Platform Support</w:t>
       </w:r>
-      <w:bookmarkEnd w:id="12"/>
+      <w:bookmarkEnd w:id="11"/>
     </w:p>
     <w:p>
       <w:pPr>
@@ -5345,7 +5370,7 @@
         <w:pStyle w:val="Heading2"/>
         <w:spacing w:after="240"/>
       </w:pPr>
-      <w:bookmarkStart w:id="13" w:name="_Toc48396134"/>
+      <w:bookmarkStart w:id="12" w:name="_Toc48396134"/>
       <w:r>
         <w:lastRenderedPageBreak/>
         <w:t xml:space="preserve">2.5 </w:t>
@@ -5360,7 +5385,7 @@
         </w:rPr>
         <w:t>Error Handling</w:t>
       </w:r>
-      <w:bookmarkEnd w:id="13"/>
+      <w:bookmarkEnd w:id="12"/>
     </w:p>
     <w:p>
       <w:pPr>
@@ -5407,7 +5432,7 @@
           <w:bCs/>
         </w:rPr>
       </w:pPr>
-      <w:bookmarkStart w:id="14" w:name="_Toc48396135"/>
+      <w:bookmarkStart w:id="13" w:name="_Toc48396135"/>
       <w:r>
         <w:t xml:space="preserve">2.6 </w:t>
       </w:r>
@@ -5421,7 +5446,7 @@
         </w:rPr>
         <w:t>User Interaction</w:t>
       </w:r>
-      <w:bookmarkEnd w:id="14"/>
+      <w:bookmarkEnd w:id="13"/>
     </w:p>
     <w:p>
       <w:r>
@@ -5764,21 +5789,16 @@
         <w:pStyle w:val="Heading2"/>
         <w:spacing w:after="240"/>
       </w:pPr>
-      <w:bookmarkStart w:id="15" w:name="_Toc48396136"/>
+      <w:bookmarkStart w:id="14" w:name="_Toc48396136"/>
       <w:r>
         <w:lastRenderedPageBreak/>
         <w:t>2.7</w:t>
       </w:r>
       <w:r>
         <w:tab/>
-      </w:r>
-      <w:r>
-        <w:t xml:space="preserve">User Requirement 7: </w:t>
-      </w:r>
-      <w:r>
-        <w:t>User Login and Test Engine Registration</w:t>
-      </w:r>
-      <w:bookmarkEnd w:id="15"/>
+        <w:t>User Requirement 7: User Login and Test Engine Registration</w:t>
+      </w:r>
+      <w:bookmarkEnd w:id="14"/>
     </w:p>
     <w:p>
       <w:r>
@@ -5842,19 +5862,13 @@
           <w:bCs/>
         </w:rPr>
       </w:pPr>
-      <w:bookmarkStart w:id="16" w:name="_Toc48396137"/>
+      <w:bookmarkStart w:id="15" w:name="_Toc48396137"/>
       <w:r>
         <w:t xml:space="preserve">2.8 </w:t>
       </w:r>
       <w:r>
         <w:tab/>
-        <w:t xml:space="preserve">User Requirement </w:t>
-      </w:r>
-      <w:r>
-        <w:t>8</w:t>
-      </w:r>
-      <w:r>
-        <w:t xml:space="preserve">: </w:t>
+        <w:t xml:space="preserve">User Requirement 8: </w:t>
       </w:r>
       <w:r>
         <w:rPr>
@@ -5862,7 +5876,7 @@
         </w:rPr>
         <w:t>High Availability</w:t>
       </w:r>
-      <w:bookmarkEnd w:id="16"/>
+      <w:bookmarkEnd w:id="15"/>
     </w:p>
     <w:p>
       <w:pPr>
@@ -5971,7 +5985,7 @@
       <w:pPr>
         <w:pStyle w:val="Heading1"/>
       </w:pPr>
-      <w:bookmarkStart w:id="17" w:name="_Toc48396138"/>
+      <w:bookmarkStart w:id="16" w:name="_Toc48396138"/>
       <w:r>
         <w:lastRenderedPageBreak/>
         <w:t>3</w:t>
@@ -6003,7 +6017,7 @@
       <w:r>
         <w:t>equirements</w:t>
       </w:r>
-      <w:bookmarkEnd w:id="17"/>
+      <w:bookmarkEnd w:id="16"/>
     </w:p>
     <w:p/>
     <w:p>
@@ -6011,7 +6025,7 @@
         <w:pStyle w:val="Heading2"/>
         <w:spacing w:after="240"/>
       </w:pPr>
-      <w:bookmarkStart w:id="18" w:name="_Toc48396139"/>
+      <w:bookmarkStart w:id="17" w:name="_Toc48396139"/>
       <w:r>
         <w:t>3</w:t>
       </w:r>
@@ -6028,7 +6042,7 @@
       <w:r>
         <w:t>Continuous System Uptime</w:t>
       </w:r>
-      <w:bookmarkEnd w:id="18"/>
+      <w:bookmarkEnd w:id="17"/>
     </w:p>
     <w:p>
       <w:pPr>
@@ -6130,7 +6144,7 @@
         <w:pStyle w:val="Heading2"/>
         <w:spacing w:after="240"/>
       </w:pPr>
-      <w:bookmarkStart w:id="19" w:name="_Toc48396140"/>
+      <w:bookmarkStart w:id="18" w:name="_Toc48396140"/>
       <w:r>
         <w:t xml:space="preserve">3.2 </w:t>
       </w:r>
@@ -6141,7 +6155,7 @@
       <w:r>
         <w:t>: Recovery Time</w:t>
       </w:r>
-      <w:bookmarkEnd w:id="19"/>
+      <w:bookmarkEnd w:id="18"/>
     </w:p>
     <w:p>
       <w:r>
@@ -6309,7 +6323,7 @@
         <w:pStyle w:val="Heading2"/>
         <w:spacing w:after="240"/>
       </w:pPr>
-      <w:bookmarkStart w:id="20" w:name="_Toc48396141"/>
+      <w:bookmarkStart w:id="19" w:name="_Toc48396141"/>
       <w:r>
         <w:t xml:space="preserve">3.3 </w:t>
       </w:r>
@@ -6320,7 +6334,7 @@
       <w:r>
         <w:t>: High Availability</w:t>
       </w:r>
-      <w:bookmarkEnd w:id="20"/>
+      <w:bookmarkEnd w:id="19"/>
     </w:p>
     <w:p>
       <w:pPr>
@@ -6386,7 +6400,7 @@
       <w:pPr>
         <w:pStyle w:val="Heading1"/>
       </w:pPr>
-      <w:bookmarkStart w:id="21" w:name="_Toc48396142"/>
+      <w:bookmarkStart w:id="20" w:name="_Toc48396142"/>
       <w:r>
         <w:lastRenderedPageBreak/>
         <w:t>4</w:t>
@@ -6397,7 +6411,7 @@
       <w:r>
         <w:t>Constraints</w:t>
       </w:r>
-      <w:bookmarkEnd w:id="21"/>
+      <w:bookmarkEnd w:id="20"/>
     </w:p>
     <w:p>
       <w:pPr>
@@ -6409,7 +6423,7 @@
         <w:pStyle w:val="Heading2"/>
         <w:spacing w:after="240"/>
       </w:pPr>
-      <w:bookmarkStart w:id="22" w:name="_Toc48396143"/>
+      <w:bookmarkStart w:id="21" w:name="_Toc48396143"/>
       <w:r>
         <w:t>4</w:t>
       </w:r>
@@ -6420,7 +6434,7 @@
         <w:tab/>
         <w:t>Technical Constraints</w:t>
       </w:r>
-      <w:bookmarkEnd w:id="22"/>
+      <w:bookmarkEnd w:id="21"/>
     </w:p>
     <w:p>
       <w:pPr>
@@ -6483,7 +6497,15 @@
         <w:t xml:space="preserve">.1.3    </w:t>
       </w:r>
       <w:r>
-        <w:t xml:space="preserve">The system shall have at least 75% unit test </w:t>
+        <w:t xml:space="preserve">The system shall have at least </w:t>
+      </w:r>
+      <w:proofErr w:type="gramStart"/>
+      <w:r>
+        <w:t>75% unit</w:t>
+      </w:r>
+      <w:proofErr w:type="gramEnd"/>
+      <w:r>
+        <w:t xml:space="preserve"> test </w:t>
       </w:r>
       <w:r>
         <w:t xml:space="preserve">acceptance </w:t>
@@ -6507,7 +6529,7 @@
         <w:pStyle w:val="Heading2"/>
         <w:spacing w:after="240"/>
       </w:pPr>
-      <w:bookmarkStart w:id="23" w:name="_Toc48396144"/>
+      <w:bookmarkStart w:id="22" w:name="_Toc48396144"/>
       <w:r>
         <w:t>4</w:t>
       </w:r>
@@ -6518,7 +6540,7 @@
         <w:tab/>
         <w:t>Operational Constraints</w:t>
       </w:r>
-      <w:bookmarkEnd w:id="23"/>
+      <w:bookmarkEnd w:id="22"/>
       <w:r>
         <w:t xml:space="preserve"> </w:t>
       </w:r>
@@ -6564,7 +6586,7 @@
         <w:pStyle w:val="Heading2"/>
         <w:spacing w:after="240"/>
       </w:pPr>
-      <w:bookmarkStart w:id="24" w:name="_Toc48396145"/>
+      <w:bookmarkStart w:id="23" w:name="_Toc48396145"/>
       <w:r>
         <w:t>4</w:t>
       </w:r>
@@ -6575,7 +6597,7 @@
         <w:tab/>
         <w:t>Business Constraints</w:t>
       </w:r>
-      <w:bookmarkEnd w:id="24"/>
+      <w:bookmarkEnd w:id="23"/>
     </w:p>
     <w:p>
       <w:pPr>
@@ -6642,7 +6664,7 @@
       <w:pPr>
         <w:pStyle w:val="Heading1"/>
       </w:pPr>
-      <w:bookmarkStart w:id="25" w:name="_Toc48396146"/>
+      <w:bookmarkStart w:id="24" w:name="_Toc48396146"/>
       <w:r>
         <w:lastRenderedPageBreak/>
         <w:t>5</w:t>
@@ -6651,35 +6673,35 @@
         <w:tab/>
         <w:t>System Models</w:t>
       </w:r>
+      <w:bookmarkEnd w:id="24"/>
+    </w:p>
+    <w:p>
+      <w:pPr>
+        <w:ind w:left="720" w:hanging="720"/>
+      </w:pPr>
+    </w:p>
+    <w:p>
+      <w:pPr>
+        <w:pStyle w:val="Heading2"/>
+      </w:pPr>
+      <w:bookmarkStart w:id="25" w:name="_Toc48396147"/>
+      <w:r>
+        <w:t>5</w:t>
+      </w:r>
+      <w:r>
+        <w:t>.1</w:t>
+      </w:r>
+      <w:r>
+        <w:tab/>
+        <w:t xml:space="preserve">Use Case Models </w:t>
+      </w:r>
+      <w:r>
+        <w:t>and/</w:t>
+      </w:r>
+      <w:r>
+        <w:t>or Scenarios</w:t>
+      </w:r>
       <w:bookmarkEnd w:id="25"/>
-    </w:p>
-    <w:p>
-      <w:pPr>
-        <w:ind w:left="720" w:hanging="720"/>
-      </w:pPr>
-    </w:p>
-    <w:p>
-      <w:pPr>
-        <w:pStyle w:val="Heading2"/>
-      </w:pPr>
-      <w:bookmarkStart w:id="26" w:name="_Toc48396147"/>
-      <w:r>
-        <w:t>5</w:t>
-      </w:r>
-      <w:r>
-        <w:t>.1</w:t>
-      </w:r>
-      <w:r>
-        <w:tab/>
-        <w:t xml:space="preserve">Use Case Models </w:t>
-      </w:r>
-      <w:r>
-        <w:t>and/</w:t>
-      </w:r>
-      <w:r>
-        <w:t>or Scenarios</w:t>
-      </w:r>
-      <w:bookmarkEnd w:id="26"/>
     </w:p>
     <w:p/>
     <w:p>
@@ -6707,7 +6729,7 @@
           <v:shape id="_x0000_i1025" type="#_x0000_t75" style="width:313.55pt;height:257.5pt" o:ole="">
             <v:imagedata r:id="rId12" o:title=""/>
           </v:shape>
-          <o:OLEObject Type="Embed" ProgID="Visio.Drawing.15" ShapeID="_x0000_i1025" DrawAspect="Content" ObjectID="_1659008893" r:id="rId13"/>
+          <o:OLEObject Type="Embed" ProgID="Visio.Drawing.15" ShapeID="_x0000_i1025" DrawAspect="Content" ObjectID="_1659010868" r:id="rId13"/>
         </w:object>
       </w:r>
     </w:p>
@@ -6717,7 +6739,7 @@
           <v:shape id="_x0000_i1026" type="#_x0000_t75" style="width:298.95pt;height:246.1pt" o:ole="">
             <v:imagedata r:id="rId14" o:title=""/>
           </v:shape>
-          <o:OLEObject Type="Embed" ProgID="Visio.Drawing.15" ShapeID="_x0000_i1026" DrawAspect="Content" ObjectID="_1659008894" r:id="rId15"/>
+          <o:OLEObject Type="Embed" ProgID="Visio.Drawing.15" ShapeID="_x0000_i1026" DrawAspect="Content" ObjectID="_1659010869" r:id="rId15"/>
         </w:object>
       </w:r>
     </w:p>
@@ -6727,7 +6749,7 @@
           <v:shape id="_x0000_i1027" type="#_x0000_t75" style="width:324.05pt;height:290.4pt" o:ole="">
             <v:imagedata r:id="rId16" o:title=""/>
           </v:shape>
-          <o:OLEObject Type="Embed" ProgID="Visio.Drawing.15" ShapeID="_x0000_i1027" DrawAspect="Content" ObjectID="_1659008895" r:id="rId17"/>
+          <o:OLEObject Type="Embed" ProgID="Visio.Drawing.15" ShapeID="_x0000_i1027" DrawAspect="Content" ObjectID="_1659010870" r:id="rId17"/>
         </w:object>
       </w:r>
     </w:p>
@@ -6750,7 +6772,7 @@
       <w:pPr>
         <w:pStyle w:val="Heading2"/>
       </w:pPr>
-      <w:bookmarkStart w:id="27" w:name="_Toc48396148"/>
+      <w:bookmarkStart w:id="26" w:name="_Toc48396148"/>
       <w:r>
         <w:lastRenderedPageBreak/>
         <w:t>5.2</w:t>
@@ -6759,7 +6781,7 @@
         <w:tab/>
         <w:t>Sequence Diagram</w:t>
       </w:r>
-      <w:bookmarkEnd w:id="27"/>
+      <w:bookmarkEnd w:id="26"/>
     </w:p>
     <w:p>
       <w:r>
@@ -6767,7 +6789,7 @@
           <v:shape id="_x0000_i1028" type="#_x0000_t75" style="width:467.75pt;height:350.45pt" o:ole="">
             <v:imagedata r:id="rId18" o:title=""/>
           </v:shape>
-          <o:OLEObject Type="Embed" ProgID="Visio.Drawing.15" ShapeID="_x0000_i1028" DrawAspect="Content" ObjectID="_1659008896" r:id="rId19"/>
+          <o:OLEObject Type="Embed" ProgID="Visio.Drawing.15" ShapeID="_x0000_i1028" DrawAspect="Content" ObjectID="_1659010871" r:id="rId19"/>
         </w:object>
       </w:r>
     </w:p>
@@ -6782,7 +6804,7 @@
       <w:pPr>
         <w:pStyle w:val="Heading2"/>
       </w:pPr>
-      <w:bookmarkStart w:id="28" w:name="_Toc48396149"/>
+      <w:bookmarkStart w:id="27" w:name="_Toc48396149"/>
       <w:r>
         <w:lastRenderedPageBreak/>
         <w:t>5</w:t>
@@ -6797,15 +6819,15 @@
         <w:tab/>
         <w:t>Class Diagram</w:t>
       </w:r>
-      <w:bookmarkEnd w:id="28"/>
-    </w:p>
-    <w:p>
-      <w:r>
-        <w:object w:dxaOrig="13591" w:dyaOrig="9660" w14:anchorId="348291AF">
-          <v:shape id="_x0000_i1029" type="#_x0000_t75" style="width:467.55pt;height:332.3pt" o:ole="">
+      <w:bookmarkEnd w:id="27"/>
+    </w:p>
+    <w:p>
+      <w:r>
+        <w:object w:dxaOrig="13600" w:dyaOrig="9660" w14:anchorId="348291AF">
+          <v:shape id="_x0000_i1037" type="#_x0000_t75" style="width:467.85pt;height:332.3pt" o:ole="">
             <v:imagedata r:id="rId20" o:title=""/>
           </v:shape>
-          <o:OLEObject Type="Embed" ProgID="Visio.Drawing.15" ShapeID="_x0000_i1029" DrawAspect="Content" ObjectID="_1659008897" r:id="rId21"/>
+          <o:OLEObject Type="Embed" ProgID="Visio.Drawing.15" ShapeID="_x0000_i1037" DrawAspect="Content" ObjectID="_1659010872" r:id="rId21"/>
         </w:object>
       </w:r>
     </w:p>
@@ -6824,7 +6846,7 @@
 </file>
 
 <file path=word/endnotes.xml><?xml version="1.0" encoding="utf-8"?>
-<w:endnotes xmlns:wpc="http://schemas.microsoft.com/office/word/2010/wordprocessingCanvas" xmlns:mc="http://schemas.openxmlformats.org/markup-compatibility/2006" xmlns:o="urn:schemas-microsoft-com:office:office" xmlns:r="http://schemas.openxmlformats.org/officeDocument/2006/relationships" xmlns:m="http://schemas.openxmlformats.org/officeDocument/2006/math" xmlns:v="urn:schemas-microsoft-com:vml" xmlns:wp14="http://schemas.microsoft.com/office/word/2010/wordprocessingDrawing" xmlns:wp="http://schemas.openxmlformats.org/drawingml/2006/wordprocessingDrawing" xmlns:w10="urn:schemas-microsoft-com:office:word" xmlns:w="http://schemas.openxmlformats.org/wordprocessingml/2006/main" xmlns:w14="http://schemas.microsoft.com/office/word/2010/wordml" xmlns:w15="http://schemas.microsoft.com/office/word/2012/wordml" xmlns:wpg="http://schemas.microsoft.com/office/word/2010/wordprocessingGroup" xmlns:wpi="http://schemas.microsoft.com/office/word/2010/wordprocessingInk" xmlns:wne="http://schemas.microsoft.com/office/word/2006/wordml" xmlns:wps="http://schemas.microsoft.com/office/word/2010/wordprocessingShape" mc:Ignorable="w14 w15 wp14">
+<w:endnotes xmlns:wpc="http://schemas.microsoft.com/office/word/2010/wordprocessingCanvas" xmlns:cx="http://schemas.microsoft.com/office/drawing/2014/chartex" xmlns:cx1="http://schemas.microsoft.com/office/drawing/2015/9/8/chartex" xmlns:cx2="http://schemas.microsoft.com/office/drawing/2015/10/21/chartex" xmlns:cx3="http://schemas.microsoft.com/office/drawing/2016/5/9/chartex" xmlns:cx4="http://schemas.microsoft.com/office/drawing/2016/5/10/chartex" xmlns:cx5="http://schemas.microsoft.com/office/drawing/2016/5/11/chartex" xmlns:cx6="http://schemas.microsoft.com/office/drawing/2016/5/12/chartex" xmlns:cx7="http://schemas.microsoft.com/office/drawing/2016/5/13/chartex" xmlns:cx8="http://schemas.microsoft.com/office/drawing/2016/5/14/chartex" xmlns:mc="http://schemas.openxmlformats.org/markup-compatibility/2006" xmlns:aink="http://schemas.microsoft.com/office/drawing/2016/ink" xmlns:am3d="http://schemas.microsoft.com/office/drawing/2017/model3d" xmlns:o="urn:schemas-microsoft-com:office:office" xmlns:r="http://schemas.openxmlformats.org/officeDocument/2006/relationships" xmlns:m="http://schemas.openxmlformats.org/officeDocument/2006/math" xmlns:v="urn:schemas-microsoft-com:vml" xmlns:wp14="http://schemas.microsoft.com/office/word/2010/wordprocessingDrawing" xmlns:wp="http://schemas.openxmlformats.org/drawingml/2006/wordprocessingDrawing" xmlns:w10="urn:schemas-microsoft-com:office:word" xmlns:w="http://schemas.openxmlformats.org/wordprocessingml/2006/main" xmlns:w14="http://schemas.microsoft.com/office/word/2010/wordml" xmlns:w15="http://schemas.microsoft.com/office/word/2012/wordml" xmlns:w16cex="http://schemas.microsoft.com/office/word/2018/wordml/cex" xmlns:w16cid="http://schemas.microsoft.com/office/word/2016/wordml/cid" xmlns:w16="http://schemas.microsoft.com/office/word/2018/wordml" xmlns:w16se="http://schemas.microsoft.com/office/word/2015/wordml/symex" xmlns:wpg="http://schemas.microsoft.com/office/word/2010/wordprocessingGroup" xmlns:wpi="http://schemas.microsoft.com/office/word/2010/wordprocessingInk" xmlns:wne="http://schemas.microsoft.com/office/word/2006/wordml" xmlns:wps="http://schemas.microsoft.com/office/word/2010/wordprocessingShape" mc:Ignorable="w14 w15 w16se w16cid w16 w16cex wp14">
   <w:endnote w:type="separator" w:id="-1">
     <w:p>
       <w:pPr>
@@ -6849,7 +6871,7 @@
 </file>
 
 <file path=word/footnotes.xml><?xml version="1.0" encoding="utf-8"?>
-<w:footnotes xmlns:wpc="http://schemas.microsoft.com/office/word/2010/wordprocessingCanvas" xmlns:mc="http://schemas.openxmlformats.org/markup-compatibility/2006" xmlns:o="urn:schemas-microsoft-com:office:office" xmlns:r="http://schemas.openxmlformats.org/officeDocument/2006/relationships" xmlns:m="http://schemas.openxmlformats.org/officeDocument/2006/math" xmlns:v="urn:schemas-microsoft-com:vml" xmlns:wp14="http://schemas.microsoft.com/office/word/2010/wordprocessingDrawing" xmlns:wp="http://schemas.openxmlformats.org/drawingml/2006/wordprocessingDrawing" xmlns:w10="urn:schemas-microsoft-com:office:word" xmlns:w="http://schemas.openxmlformats.org/wordprocessingml/2006/main" xmlns:w14="http://schemas.microsoft.com/office/word/2010/wordml" xmlns:w15="http://schemas.microsoft.com/office/word/2012/wordml" xmlns:wpg="http://schemas.microsoft.com/office/word/2010/wordprocessingGroup" xmlns:wpi="http://schemas.microsoft.com/office/word/2010/wordprocessingInk" xmlns:wne="http://schemas.microsoft.com/office/word/2006/wordml" xmlns:wps="http://schemas.microsoft.com/office/word/2010/wordprocessingShape" mc:Ignorable="w14 w15 wp14">
+<w:footnotes xmlns:wpc="http://schemas.microsoft.com/office/word/2010/wordprocessingCanvas" xmlns:cx="http://schemas.microsoft.com/office/drawing/2014/chartex" xmlns:cx1="http://schemas.microsoft.com/office/drawing/2015/9/8/chartex" xmlns:cx2="http://schemas.microsoft.com/office/drawing/2015/10/21/chartex" xmlns:cx3="http://schemas.microsoft.com/office/drawing/2016/5/9/chartex" xmlns:cx4="http://schemas.microsoft.com/office/drawing/2016/5/10/chartex" xmlns:cx5="http://schemas.microsoft.com/office/drawing/2016/5/11/chartex" xmlns:cx6="http://schemas.microsoft.com/office/drawing/2016/5/12/chartex" xmlns:cx7="http://schemas.microsoft.com/office/drawing/2016/5/13/chartex" xmlns:cx8="http://schemas.microsoft.com/office/drawing/2016/5/14/chartex" xmlns:mc="http://schemas.openxmlformats.org/markup-compatibility/2006" xmlns:aink="http://schemas.microsoft.com/office/drawing/2016/ink" xmlns:am3d="http://schemas.microsoft.com/office/drawing/2017/model3d" xmlns:o="urn:schemas-microsoft-com:office:office" xmlns:r="http://schemas.openxmlformats.org/officeDocument/2006/relationships" xmlns:m="http://schemas.openxmlformats.org/officeDocument/2006/math" xmlns:v="urn:schemas-microsoft-com:vml" xmlns:wp14="http://schemas.microsoft.com/office/word/2010/wordprocessingDrawing" xmlns:wp="http://schemas.openxmlformats.org/drawingml/2006/wordprocessingDrawing" xmlns:w10="urn:schemas-microsoft-com:office:word" xmlns:w="http://schemas.openxmlformats.org/wordprocessingml/2006/main" xmlns:w14="http://schemas.microsoft.com/office/word/2010/wordml" xmlns:w15="http://schemas.microsoft.com/office/word/2012/wordml" xmlns:w16cex="http://schemas.microsoft.com/office/word/2018/wordml/cex" xmlns:w16cid="http://schemas.microsoft.com/office/word/2016/wordml/cid" xmlns:w16="http://schemas.microsoft.com/office/word/2018/wordml" xmlns:w16se="http://schemas.microsoft.com/office/word/2015/wordml/symex" xmlns:wpg="http://schemas.microsoft.com/office/word/2010/wordprocessingGroup" xmlns:wpi="http://schemas.microsoft.com/office/word/2010/wordprocessingInk" xmlns:wne="http://schemas.microsoft.com/office/word/2006/wordml" xmlns:wps="http://schemas.microsoft.com/office/word/2010/wordprocessingShape" mc:Ignorable="w14 w15 w16se w16cid w16 w16cex wp14">
   <w:footnote w:type="separator" w:id="-1">
     <w:p>
       <w:pPr>
@@ -6874,7 +6896,7 @@
 </file>
 
 <file path=word/numbering.xml><?xml version="1.0" encoding="utf-8"?>
-<w:numbering xmlns:wpc="http://schemas.microsoft.com/office/word/2010/wordprocessingCanvas" xmlns:mc="http://schemas.openxmlformats.org/markup-compatibility/2006" xmlns:o="urn:schemas-microsoft-com:office:office" xmlns:r="http://schemas.openxmlformats.org/officeDocument/2006/relationships" xmlns:m="http://schemas.openxmlformats.org/officeDocument/2006/math" xmlns:v="urn:schemas-microsoft-com:vml" xmlns:wp14="http://schemas.microsoft.com/office/word/2010/wordprocessingDrawing" xmlns:wp="http://schemas.openxmlformats.org/drawingml/2006/wordprocessingDrawing" xmlns:w10="urn:schemas-microsoft-com:office:word" xmlns:w="http://schemas.openxmlformats.org/wordprocessingml/2006/main" xmlns:w14="http://schemas.microsoft.com/office/word/2010/wordml" xmlns:w15="http://schemas.microsoft.com/office/word/2012/wordml" xmlns:wpg="http://schemas.microsoft.com/office/word/2010/wordprocessingGroup" xmlns:wpi="http://schemas.microsoft.com/office/word/2010/wordprocessingInk" xmlns:wne="http://schemas.microsoft.com/office/word/2006/wordml" xmlns:wps="http://schemas.microsoft.com/office/word/2010/wordprocessingShape" mc:Ignorable="w14 w15 wp14">
+<w:numbering xmlns:wpc="http://schemas.microsoft.com/office/word/2010/wordprocessingCanvas" xmlns:cx="http://schemas.microsoft.com/office/drawing/2014/chartex" xmlns:cx1="http://schemas.microsoft.com/office/drawing/2015/9/8/chartex" xmlns:cx2="http://schemas.microsoft.com/office/drawing/2015/10/21/chartex" xmlns:cx3="http://schemas.microsoft.com/office/drawing/2016/5/9/chartex" xmlns:cx4="http://schemas.microsoft.com/office/drawing/2016/5/10/chartex" xmlns:cx5="http://schemas.microsoft.com/office/drawing/2016/5/11/chartex" xmlns:cx6="http://schemas.microsoft.com/office/drawing/2016/5/12/chartex" xmlns:cx7="http://schemas.microsoft.com/office/drawing/2016/5/13/chartex" xmlns:cx8="http://schemas.microsoft.com/office/drawing/2016/5/14/chartex" xmlns:mc="http://schemas.openxmlformats.org/markup-compatibility/2006" xmlns:aink="http://schemas.microsoft.com/office/drawing/2016/ink" xmlns:am3d="http://schemas.microsoft.com/office/drawing/2017/model3d" xmlns:o="urn:schemas-microsoft-com:office:office" xmlns:r="http://schemas.openxmlformats.org/officeDocument/2006/relationships" xmlns:m="http://schemas.openxmlformats.org/officeDocument/2006/math" xmlns:v="urn:schemas-microsoft-com:vml" xmlns:wp14="http://schemas.microsoft.com/office/word/2010/wordprocessingDrawing" xmlns:wp="http://schemas.openxmlformats.org/drawingml/2006/wordprocessingDrawing" xmlns:w10="urn:schemas-microsoft-com:office:word" xmlns:w="http://schemas.openxmlformats.org/wordprocessingml/2006/main" xmlns:w14="http://schemas.microsoft.com/office/word/2010/wordml" xmlns:w15="http://schemas.microsoft.com/office/word/2012/wordml" xmlns:w16cex="http://schemas.microsoft.com/office/word/2018/wordml/cex" xmlns:w16cid="http://schemas.microsoft.com/office/word/2016/wordml/cid" xmlns:w16="http://schemas.microsoft.com/office/word/2018/wordml" xmlns:w16se="http://schemas.microsoft.com/office/word/2015/wordml/symex" xmlns:wpg="http://schemas.microsoft.com/office/word/2010/wordprocessingGroup" xmlns:wpi="http://schemas.microsoft.com/office/word/2010/wordprocessingInk" xmlns:wne="http://schemas.microsoft.com/office/word/2006/wordml" xmlns:wps="http://schemas.microsoft.com/office/word/2010/wordprocessingShape" mc:Ignorable="w14 w15 w16se w16cid w16 w16cex wp14">
   <w:abstractNum w:abstractNumId="0" w15:restartNumberingAfterBreak="0">
     <w:nsid w:val="0F555CCC"/>
     <w:multiLevelType w:val="hybridMultilevel"/>
@@ -9231,7 +9253,7 @@
 </file>
 
 <file path=word/styles.xml><?xml version="1.0" encoding="utf-8"?>
-<w:styles xmlns:mc="http://schemas.openxmlformats.org/markup-compatibility/2006" xmlns:r="http://schemas.openxmlformats.org/officeDocument/2006/relationships" xmlns:w="http://schemas.openxmlformats.org/wordprocessingml/2006/main" xmlns:w14="http://schemas.microsoft.com/office/word/2010/wordml" xmlns:w15="http://schemas.microsoft.com/office/word/2012/wordml" mc:Ignorable="w14 w15">
+<w:styles xmlns:mc="http://schemas.openxmlformats.org/markup-compatibility/2006" xmlns:r="http://schemas.openxmlformats.org/officeDocument/2006/relationships" xmlns:w="http://schemas.openxmlformats.org/wordprocessingml/2006/main" xmlns:w14="http://schemas.microsoft.com/office/word/2010/wordml" xmlns:w15="http://schemas.microsoft.com/office/word/2012/wordml" xmlns:w16cex="http://schemas.microsoft.com/office/word/2018/wordml/cex" xmlns:w16cid="http://schemas.microsoft.com/office/word/2016/wordml/cid" xmlns:w16="http://schemas.microsoft.com/office/word/2018/wordml" xmlns:w16se="http://schemas.microsoft.com/office/word/2015/wordml/symex" mc:Ignorable="w14 w15 w16se w16cid w16 w16cex">
   <w:docDefaults>
     <w:rPrDefault>
       <w:rPr>
@@ -9247,7 +9269,7 @@
       </w:pPr>
     </w:pPrDefault>
   </w:docDefaults>
-  <w:latentStyles w:defLockedState="0" w:defUIPriority="99" w:defSemiHidden="0" w:defUnhideWhenUsed="0" w:defQFormat="0" w:count="371">
+  <w:latentStyles w:defLockedState="0" w:defUIPriority="99" w:defSemiHidden="0" w:defUnhideWhenUsed="0" w:defQFormat="0" w:count="376">
     <w:lsdException w:name="Normal" w:uiPriority="0" w:qFormat="1"/>
     <w:lsdException w:name="heading 1" w:uiPriority="9" w:qFormat="1"/>
     <w:lsdException w:name="heading 2" w:semiHidden="1" w:uiPriority="9" w:unhideWhenUsed="1" w:qFormat="1"/>
@@ -9353,7 +9375,6 @@
     <w:lsdException w:name="HTML Sample" w:semiHidden="1" w:unhideWhenUsed="1"/>
     <w:lsdException w:name="HTML Typewriter" w:semiHidden="1" w:unhideWhenUsed="1"/>
     <w:lsdException w:name="HTML Variable" w:semiHidden="1" w:unhideWhenUsed="1"/>
-    <w:lsdException w:name="Normal Table" w:semiHidden="1" w:unhideWhenUsed="1"/>
     <w:lsdException w:name="annotation subject" w:semiHidden="1" w:unhideWhenUsed="1"/>
     <w:lsdException w:name="No List" w:semiHidden="1" w:unhideWhenUsed="1"/>
     <w:lsdException w:name="Outline List 1" w:semiHidden="1" w:unhideWhenUsed="1"/>
@@ -9396,11 +9417,8 @@
     <w:lsdException w:name="Table Contemporary" w:semiHidden="1" w:unhideWhenUsed="1"/>
     <w:lsdException w:name="Table Elegant" w:semiHidden="1" w:unhideWhenUsed="1"/>
     <w:lsdException w:name="Table Professional" w:semiHidden="1" w:unhideWhenUsed="1"/>
-    <w:lsdException w:name="Table Subtle 1" w:semiHidden="1" w:unhideWhenUsed="1"/>
     <w:lsdException w:name="Table Subtle 2" w:semiHidden="1" w:unhideWhenUsed="1"/>
     <w:lsdException w:name="Table Web 1" w:semiHidden="1" w:unhideWhenUsed="1"/>
-    <w:lsdException w:name="Table Web 2" w:semiHidden="1" w:unhideWhenUsed="1"/>
-    <w:lsdException w:name="Table Web 3" w:semiHidden="1" w:unhideWhenUsed="1"/>
     <w:lsdException w:name="Balloon Text" w:semiHidden="1" w:unhideWhenUsed="1"/>
     <w:lsdException w:name="Table Grid" w:uiPriority="39"/>
     <w:lsdException w:name="Table Theme" w:semiHidden="1" w:unhideWhenUsed="1"/>
@@ -9619,6 +9637,11 @@
     <w:lsdException w:name="List Table 5 Dark Accent 6" w:uiPriority="50"/>
     <w:lsdException w:name="List Table 6 Colorful Accent 6" w:uiPriority="51"/>
     <w:lsdException w:name="List Table 7 Colorful Accent 6" w:uiPriority="52"/>
+    <w:lsdException w:name="Mention" w:semiHidden="1" w:unhideWhenUsed="1"/>
+    <w:lsdException w:name="Smart Hyperlink" w:semiHidden="1" w:unhideWhenUsed="1"/>
+    <w:lsdException w:name="Hashtag" w:semiHidden="1" w:unhideWhenUsed="1"/>
+    <w:lsdException w:name="Unresolved Mention" w:semiHidden="1" w:unhideWhenUsed="1"/>
+    <w:lsdException w:name="Smart Link" w:semiHidden="1" w:unhideWhenUsed="1"/>
   </w:latentStyles>
   <w:style w:type="paragraph" w:default="1" w:styleId="Normal">
     <w:name w:val="Normal"/>

</xml_diff>

<commit_message>
Update PPTX with WebUI. Export PPTX as well.
</commit_message>
<xml_diff>
--- a/Test Framework Midterm SRS Document.docx
+++ b/Test Framework Midterm SRS Document.docx
@@ -3665,23 +3665,7 @@
           <w:rFonts w:eastAsia="Times New Roman" w:cstheme="minorHAnsi"/>
           <w:color w:val="000000"/>
         </w:rPr>
-        <w:t xml:space="preserve">The Test Framework application will provide test results via logging as well as in saved test results files.  </w:t>
-      </w:r>
-      <w:proofErr w:type="gramStart"/>
-      <w:r>
-        <w:rPr>
-          <w:rFonts w:eastAsia="Times New Roman" w:cstheme="minorHAnsi"/>
-          <w:color w:val="000000"/>
-        </w:rPr>
-        <w:t>So</w:t>
-      </w:r>
-      <w:proofErr w:type="gramEnd"/>
-      <w:r>
-        <w:rPr>
-          <w:rFonts w:eastAsia="Times New Roman" w:cstheme="minorHAnsi"/>
-          <w:color w:val="000000"/>
-        </w:rPr>
-        <w:t xml:space="preserve"> the logging mechanism </w:t>
+        <w:t xml:space="preserve">The Test Framework application will provide test results via logging as well as in saved test results files.  So the logging mechanism </w:t>
       </w:r>
       <w:r>
         <w:rPr>
@@ -4350,15 +4334,7 @@
         <w:t xml:space="preserve">Remote User </w:t>
       </w:r>
       <w:r>
-        <w:t xml:space="preserve">– user with same capability as local user, but has ability to view available test engines across the web and to use other hardware, </w:t>
-      </w:r>
-      <w:proofErr w:type="gramStart"/>
-      <w:r>
-        <w:t>servers,  infrastructure</w:t>
-      </w:r>
-      <w:proofErr w:type="gramEnd"/>
-      <w:r>
-        <w:t xml:space="preserve"> for test purposes as well as capability to view archived results.</w:t>
+        <w:t>– user with same capability as local user, but has ability to view available test engines across the web and to use other hardware, servers,  infrastructure for test purposes as well as capability to view archived results.</w:t>
       </w:r>
     </w:p>
     <w:p>
@@ -6497,15 +6473,7 @@
         <w:t xml:space="preserve">.1.3    </w:t>
       </w:r>
       <w:r>
-        <w:t xml:space="preserve">The system shall have at least </w:t>
-      </w:r>
-      <w:proofErr w:type="gramStart"/>
-      <w:r>
-        <w:t>75% unit</w:t>
-      </w:r>
-      <w:proofErr w:type="gramEnd"/>
-      <w:r>
-        <w:t xml:space="preserve"> test </w:t>
+        <w:t xml:space="preserve">The system shall have at least 75% unit test </w:t>
       </w:r>
       <w:r>
         <w:t xml:space="preserve">acceptance </w:t>
@@ -6729,7 +6697,7 @@
           <v:shape id="_x0000_i1025" type="#_x0000_t75" style="width:313.55pt;height:257.5pt" o:ole="">
             <v:imagedata r:id="rId12" o:title=""/>
           </v:shape>
-          <o:OLEObject Type="Embed" ProgID="Visio.Drawing.15" ShapeID="_x0000_i1025" DrawAspect="Content" ObjectID="_1659010868" r:id="rId13"/>
+          <o:OLEObject Type="Embed" ProgID="Visio.Drawing.15" ShapeID="_x0000_i1025" DrawAspect="Content" ObjectID="_1659011118" r:id="rId13"/>
         </w:object>
       </w:r>
     </w:p>
@@ -6739,7 +6707,7 @@
           <v:shape id="_x0000_i1026" type="#_x0000_t75" style="width:298.95pt;height:246.1pt" o:ole="">
             <v:imagedata r:id="rId14" o:title=""/>
           </v:shape>
-          <o:OLEObject Type="Embed" ProgID="Visio.Drawing.15" ShapeID="_x0000_i1026" DrawAspect="Content" ObjectID="_1659010869" r:id="rId15"/>
+          <o:OLEObject Type="Embed" ProgID="Visio.Drawing.15" ShapeID="_x0000_i1026" DrawAspect="Content" ObjectID="_1659011119" r:id="rId15"/>
         </w:object>
       </w:r>
     </w:p>
@@ -6749,7 +6717,7 @@
           <v:shape id="_x0000_i1027" type="#_x0000_t75" style="width:324.05pt;height:290.4pt" o:ole="">
             <v:imagedata r:id="rId16" o:title=""/>
           </v:shape>
-          <o:OLEObject Type="Embed" ProgID="Visio.Drawing.15" ShapeID="_x0000_i1027" DrawAspect="Content" ObjectID="_1659010870" r:id="rId17"/>
+          <o:OLEObject Type="Embed" ProgID="Visio.Drawing.15" ShapeID="_x0000_i1027" DrawAspect="Content" ObjectID="_1659011120" r:id="rId17"/>
         </w:object>
       </w:r>
     </w:p>
@@ -6789,7 +6757,7 @@
           <v:shape id="_x0000_i1028" type="#_x0000_t75" style="width:467.75pt;height:350.45pt" o:ole="">
             <v:imagedata r:id="rId18" o:title=""/>
           </v:shape>
-          <o:OLEObject Type="Embed" ProgID="Visio.Drawing.15" ShapeID="_x0000_i1028" DrawAspect="Content" ObjectID="_1659010871" r:id="rId19"/>
+          <o:OLEObject Type="Embed" ProgID="Visio.Drawing.15" ShapeID="_x0000_i1028" DrawAspect="Content" ObjectID="_1659011121" r:id="rId19"/>
         </w:object>
       </w:r>
     </w:p>
@@ -6823,11 +6791,11 @@
     </w:p>
     <w:p>
       <w:r>
-        <w:object w:dxaOrig="13600" w:dyaOrig="9660" w14:anchorId="348291AF">
-          <v:shape id="_x0000_i1037" type="#_x0000_t75" style="width:467.85pt;height:332.3pt" o:ole="">
+        <w:object w:dxaOrig="13601" w:dyaOrig="9660" w14:anchorId="348291AF">
+          <v:shape id="_x0000_i1031" type="#_x0000_t75" style="width:467.85pt;height:332.3pt" o:ole="">
             <v:imagedata r:id="rId20" o:title=""/>
           </v:shape>
-          <o:OLEObject Type="Embed" ProgID="Visio.Drawing.15" ShapeID="_x0000_i1037" DrawAspect="Content" ObjectID="_1659010872" r:id="rId21"/>
+          <o:OLEObject Type="Embed" ProgID="Visio.Drawing.15" ShapeID="_x0000_i1031" DrawAspect="Content" ObjectID="_1659011122" r:id="rId21"/>
         </w:object>
       </w:r>
     </w:p>
@@ -9375,6 +9343,7 @@
     <w:lsdException w:name="HTML Sample" w:semiHidden="1" w:unhideWhenUsed="1"/>
     <w:lsdException w:name="HTML Typewriter" w:semiHidden="1" w:unhideWhenUsed="1"/>
     <w:lsdException w:name="HTML Variable" w:semiHidden="1" w:unhideWhenUsed="1"/>
+    <w:lsdException w:name="Normal Table" w:semiHidden="1" w:unhideWhenUsed="1"/>
     <w:lsdException w:name="annotation subject" w:semiHidden="1" w:unhideWhenUsed="1"/>
     <w:lsdException w:name="No List" w:semiHidden="1" w:unhideWhenUsed="1"/>
     <w:lsdException w:name="Outline List 1" w:semiHidden="1" w:unhideWhenUsed="1"/>
@@ -9417,8 +9386,11 @@
     <w:lsdException w:name="Table Contemporary" w:semiHidden="1" w:unhideWhenUsed="1"/>
     <w:lsdException w:name="Table Elegant" w:semiHidden="1" w:unhideWhenUsed="1"/>
     <w:lsdException w:name="Table Professional" w:semiHidden="1" w:unhideWhenUsed="1"/>
+    <w:lsdException w:name="Table Subtle 1" w:semiHidden="1" w:unhideWhenUsed="1"/>
     <w:lsdException w:name="Table Subtle 2" w:semiHidden="1" w:unhideWhenUsed="1"/>
     <w:lsdException w:name="Table Web 1" w:semiHidden="1" w:unhideWhenUsed="1"/>
+    <w:lsdException w:name="Table Web 2" w:semiHidden="1" w:unhideWhenUsed="1"/>
+    <w:lsdException w:name="Table Web 3" w:semiHidden="1" w:unhideWhenUsed="1"/>
     <w:lsdException w:name="Balloon Text" w:semiHidden="1" w:unhideWhenUsed="1"/>
     <w:lsdException w:name="Table Grid" w:uiPriority="39"/>
     <w:lsdException w:name="Table Theme" w:semiHidden="1" w:unhideWhenUsed="1"/>

</xml_diff>

<commit_message>
Revert "Merge branch 'master' of https://github.com/KodeFu/cse682"
This reverts commit 91c7f83afcdb36baddad877fcfd4d338148967dd, reversing
changes made to 431ecfea1a67b3a1ed3dde7dcf4dd59c121e7c8c.
</commit_message>
<xml_diff>
--- a/Test Framework Midterm SRS Document.docx
+++ b/Test Framework Midterm SRS Document.docx
@@ -1,6 +1,6 @@
 
 <file path=word/document.xml><?xml version="1.0" encoding="utf-8"?>
-<w:document xmlns:wpc="http://schemas.microsoft.com/office/word/2010/wordprocessingCanvas" xmlns:cx="http://schemas.microsoft.com/office/drawing/2014/chartex" xmlns:cx1="http://schemas.microsoft.com/office/drawing/2015/9/8/chartex" xmlns:cx2="http://schemas.microsoft.com/office/drawing/2015/10/21/chartex" xmlns:cx3="http://schemas.microsoft.com/office/drawing/2016/5/9/chartex" xmlns:cx4="http://schemas.microsoft.com/office/drawing/2016/5/10/chartex" xmlns:cx5="http://schemas.microsoft.com/office/drawing/2016/5/11/chartex" xmlns:cx6="http://schemas.microsoft.com/office/drawing/2016/5/12/chartex" xmlns:cx7="http://schemas.microsoft.com/office/drawing/2016/5/13/chartex" xmlns:cx8="http://schemas.microsoft.com/office/drawing/2016/5/14/chartex" xmlns:mc="http://schemas.openxmlformats.org/markup-compatibility/2006" xmlns:aink="http://schemas.microsoft.com/office/drawing/2016/ink" xmlns:am3d="http://schemas.microsoft.com/office/drawing/2017/model3d" xmlns:o="urn:schemas-microsoft-com:office:office" xmlns:r="http://schemas.openxmlformats.org/officeDocument/2006/relationships" xmlns:m="http://schemas.openxmlformats.org/officeDocument/2006/math" xmlns:v="urn:schemas-microsoft-com:vml" xmlns:wp14="http://schemas.microsoft.com/office/word/2010/wordprocessingDrawing" xmlns:wp="http://schemas.openxmlformats.org/drawingml/2006/wordprocessingDrawing" xmlns:w10="urn:schemas-microsoft-com:office:word" xmlns:w="http://schemas.openxmlformats.org/wordprocessingml/2006/main" xmlns:w14="http://schemas.microsoft.com/office/word/2010/wordml" xmlns:w15="http://schemas.microsoft.com/office/word/2012/wordml" xmlns:w16cex="http://schemas.microsoft.com/office/word/2018/wordml/cex" xmlns:w16cid="http://schemas.microsoft.com/office/word/2016/wordml/cid" xmlns:w16="http://schemas.microsoft.com/office/word/2018/wordml" xmlns:w16se="http://schemas.microsoft.com/office/word/2015/wordml/symex" xmlns:wpg="http://schemas.microsoft.com/office/word/2010/wordprocessingGroup" xmlns:wpi="http://schemas.microsoft.com/office/word/2010/wordprocessingInk" xmlns:wne="http://schemas.microsoft.com/office/word/2006/wordml" xmlns:wps="http://schemas.microsoft.com/office/word/2010/wordprocessingShape" mc:Ignorable="w14 w15 w16se w16cid w16 w16cex wp14">
+<w:document xmlns:wpc="http://schemas.microsoft.com/office/word/2010/wordprocessingCanvas" xmlns:mc="http://schemas.openxmlformats.org/markup-compatibility/2006" xmlns:o="urn:schemas-microsoft-com:office:office" xmlns:r="http://schemas.openxmlformats.org/officeDocument/2006/relationships" xmlns:m="http://schemas.openxmlformats.org/officeDocument/2006/math" xmlns:v="urn:schemas-microsoft-com:vml" xmlns:wp14="http://schemas.microsoft.com/office/word/2010/wordprocessingDrawing" xmlns:wp="http://schemas.openxmlformats.org/drawingml/2006/wordprocessingDrawing" xmlns:w10="urn:schemas-microsoft-com:office:word" xmlns:w="http://schemas.openxmlformats.org/wordprocessingml/2006/main" xmlns:w14="http://schemas.microsoft.com/office/word/2010/wordml" xmlns:w15="http://schemas.microsoft.com/office/word/2012/wordml" xmlns:wpg="http://schemas.microsoft.com/office/word/2010/wordprocessingGroup" xmlns:wpi="http://schemas.microsoft.com/office/word/2010/wordprocessingInk" xmlns:wne="http://schemas.microsoft.com/office/word/2006/wordml" xmlns:wps="http://schemas.microsoft.com/office/word/2010/wordprocessingShape" mc:Ignorable="w14 w15 wp14">
   <w:body>
     <w:sdt>
       <w:sdtPr>
@@ -265,7 +265,7 @@
                   </wp:anchor>
                 </w:drawing>
               </mc:Choice>
-              <mc:Fallback>
+              <mc:Fallback xmlns:w16se="http://schemas.microsoft.com/office/word/2015/wordml/symex" xmlns:w16="http://schemas.microsoft.com/office/word/2018/wordml" xmlns:w16cid="http://schemas.microsoft.com/office/word/2016/wordml/cid" xmlns:w16cex="http://schemas.microsoft.com/office/word/2018/wordml/cex" xmlns:am3d="http://schemas.microsoft.com/office/drawing/2017/model3d" xmlns:aink="http://schemas.microsoft.com/office/drawing/2016/ink" xmlns:cx8="http://schemas.microsoft.com/office/drawing/2016/5/14/chartex" xmlns:cx7="http://schemas.microsoft.com/office/drawing/2016/5/13/chartex" xmlns:cx6="http://schemas.microsoft.com/office/drawing/2016/5/12/chartex" xmlns:cx5="http://schemas.microsoft.com/office/drawing/2016/5/11/chartex" xmlns:cx4="http://schemas.microsoft.com/office/drawing/2016/5/10/chartex" xmlns:cx3="http://schemas.microsoft.com/office/drawing/2016/5/9/chartex" xmlns:cx2="http://schemas.microsoft.com/office/drawing/2015/10/21/chartex" xmlns:cx1="http://schemas.microsoft.com/office/drawing/2015/9/8/chartex" xmlns:cx="http://schemas.microsoft.com/office/drawing/2014/chartex">
                 <w:pict>
                   <v:group w14:anchorId="1BDB4A73" id="Group 149" o:spid="_x0000_s1026" style="position:absolute;margin-left:0;margin-top:0;width:8in;height:95.7pt;z-index:251662336;mso-width-percent:941;mso-height-percent:121;mso-top-percent:23;mso-position-horizontal:center;mso-position-horizontal-relative:page;mso-position-vertical-relative:page;mso-width-percent:941;mso-height-percent:121;mso-top-percent:23" coordorigin="" coordsize="73152,12161" o:gfxdata="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">
                     <v:shape id="Rectangle 51" o:spid="_x0000_s1027" style="position:absolute;width:73152;height:11303;visibility:visible;mso-wrap-style:square;v-text-anchor:middle" coordsize="7312660,1129665" o:gfxdata="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" path="m,l7312660,r,1129665l3619500,733425,,1091565,,xe" fillcolor="#5b9bd5 [3204]" stroked="f" strokeweight="1pt">
@@ -422,7 +422,6 @@
                             <w:dataBinding w:prefixMappings="xmlns:ns0='http://schemas.microsoft.com/office/2006/coverPageProps' " w:xpath="/ns0:CoverPageProperties[1]/ns0:Abstract[1]" w:storeItemID="{55AF091B-3C7A-41E3-B477-F2FDAA23CFDA}"/>
                             <w:text w:multiLine="1"/>
                           </w:sdtPr>
-                          <w:sdtEndPr/>
                           <w:sdtContent>
                             <w:p>
                               <w:pPr>
@@ -672,7 +671,6 @@
                             <w:dataBinding w:prefixMappings="xmlns:ns0='http://purl.org/dc/elements/1.1/' xmlns:ns1='http://schemas.openxmlformats.org/package/2006/metadata/core-properties' " w:xpath="/ns1:coreProperties[1]/ns0:subject[1]" w:storeItemID="{6C3C8BC8-F283-45AE-878A-BAB7291924A1}"/>
                             <w:text/>
                           </w:sdtPr>
-                          <w:sdtEndPr/>
                           <w:sdtContent>
                             <w:p>
                               <w:pPr>
@@ -833,7 +831,6 @@
                             <w:dataBinding w:prefixMappings="xmlns:ns0='http://purl.org/dc/elements/1.1/' xmlns:ns1='http://schemas.openxmlformats.org/package/2006/metadata/core-properties' " w:xpath="/ns1:coreProperties[1]/ns0:creator[1]" w:storeItemID="{6C3C8BC8-F283-45AE-878A-BAB7291924A1}"/>
                             <w:text/>
                           </w:sdtPr>
-                          <w:sdtEndPr/>
                           <w:sdtContent>
                             <w:p>
                               <w:pPr>
@@ -900,6 +897,8 @@
             <w:t>Table of Contents</w:t>
           </w:r>
         </w:p>
+        <w:bookmarkStart w:id="0" w:name="_GoBack"/>
+        <w:bookmarkEnd w:id="0"/>
         <w:p>
           <w:pPr>
             <w:pStyle w:val="TOC1"/>
@@ -3301,12 +3300,12 @@
       <w:pPr>
         <w:pStyle w:val="Heading1"/>
       </w:pPr>
-      <w:bookmarkStart w:id="0" w:name="_Toc48396122"/>
+      <w:bookmarkStart w:id="1" w:name="_Toc48396122"/>
       <w:r>
         <w:lastRenderedPageBreak/>
         <w:t>Preface</w:t>
       </w:r>
-      <w:bookmarkEnd w:id="0"/>
+      <w:bookmarkEnd w:id="1"/>
     </w:p>
     <w:p/>
     <w:p>
@@ -3809,7 +3808,7 @@
       <w:pPr>
         <w:pStyle w:val="Heading1"/>
       </w:pPr>
-      <w:bookmarkStart w:id="1" w:name="_Toc48396123"/>
+      <w:bookmarkStart w:id="2" w:name="_Toc48396123"/>
       <w:r>
         <w:lastRenderedPageBreak/>
         <w:t>1</w:t>
@@ -3820,7 +3819,7 @@
       <w:r>
         <w:t>Introduction</w:t>
       </w:r>
-      <w:bookmarkEnd w:id="1"/>
+      <w:bookmarkEnd w:id="2"/>
     </w:p>
     <w:p/>
     <w:p>
@@ -3896,7 +3895,7 @@
         <w:pStyle w:val="Heading1"/>
         <w:spacing w:after="240"/>
       </w:pPr>
-      <w:bookmarkStart w:id="2" w:name="_Toc48396124"/>
+      <w:bookmarkStart w:id="3" w:name="_Toc48396124"/>
       <w:r>
         <w:t>1.1</w:t>
       </w:r>
@@ -3906,7 +3905,7 @@
       <w:r>
         <w:t>System Overview</w:t>
       </w:r>
-      <w:bookmarkEnd w:id="2"/>
+      <w:bookmarkEnd w:id="3"/>
     </w:p>
     <w:p>
       <w:pPr>
@@ -4125,7 +4124,7 @@
       <w:pPr>
         <w:pStyle w:val="Heading1"/>
       </w:pPr>
-      <w:bookmarkStart w:id="3" w:name="_Toc48396125"/>
+      <w:bookmarkStart w:id="4" w:name="_Toc48396125"/>
       <w:r>
         <w:t>1.2</w:t>
       </w:r>
@@ -4135,7 +4134,7 @@
       <w:r>
         <w:t>System Users</w:t>
       </w:r>
-      <w:bookmarkEnd w:id="3"/>
+      <w:bookmarkEnd w:id="4"/>
     </w:p>
     <w:p/>
     <w:p>
@@ -4302,7 +4301,7 @@
       <w:pPr>
         <w:pStyle w:val="Heading1"/>
       </w:pPr>
-      <w:bookmarkStart w:id="4" w:name="_Toc48396126"/>
+      <w:bookmarkStart w:id="5" w:name="_Toc48396126"/>
       <w:r>
         <w:t>1.3</w:t>
       </w:r>
@@ -4310,7 +4309,7 @@
         <w:tab/>
         <w:t>User Roles and Accessibility</w:t>
       </w:r>
-      <w:bookmarkEnd w:id="4"/>
+      <w:bookmarkEnd w:id="5"/>
     </w:p>
     <w:p/>
     <w:p>
@@ -4358,7 +4357,7 @@
       <w:pPr>
         <w:pStyle w:val="Heading1"/>
       </w:pPr>
-      <w:bookmarkStart w:id="5" w:name="_Toc48396127"/>
+      <w:bookmarkStart w:id="6" w:name="_Toc48396127"/>
       <w:r>
         <w:lastRenderedPageBreak/>
         <w:t>1.</w:t>
@@ -4372,7 +4371,7 @@
       <w:r>
         <w:t>System Usability</w:t>
       </w:r>
-      <w:bookmarkEnd w:id="5"/>
+      <w:bookmarkEnd w:id="6"/>
     </w:p>
     <w:p/>
     <w:p>
@@ -4499,12 +4498,12 @@
       <w:pPr>
         <w:pStyle w:val="Heading1"/>
       </w:pPr>
-      <w:bookmarkStart w:id="6" w:name="_Toc48396128"/>
+      <w:bookmarkStart w:id="7" w:name="_Toc48396128"/>
       <w:r>
         <w:lastRenderedPageBreak/>
         <w:t>Glossary</w:t>
       </w:r>
-      <w:bookmarkEnd w:id="6"/>
+      <w:bookmarkEnd w:id="7"/>
     </w:p>
     <w:p/>
     <w:p>
@@ -4624,11 +4623,11 @@
       <w:pPr>
         <w:pStyle w:val="Heading1"/>
       </w:pPr>
-      <w:bookmarkStart w:id="7" w:name="_Toc48396129"/>
+      <w:bookmarkStart w:id="8" w:name="_Toc48396129"/>
       <w:r>
         <w:t>2. Requirements</w:t>
       </w:r>
-      <w:bookmarkEnd w:id="7"/>
+      <w:bookmarkEnd w:id="8"/>
     </w:p>
     <w:p>
       <w:r>
@@ -4644,7 +4643,7 @@
         <w:pStyle w:val="Heading2"/>
         <w:spacing w:after="240"/>
       </w:pPr>
-      <w:bookmarkStart w:id="8" w:name="_Toc48396130"/>
+      <w:bookmarkStart w:id="9" w:name="_Toc48396130"/>
       <w:r>
         <w:t xml:space="preserve">2.1 </w:t>
       </w:r>
@@ -4655,7 +4654,7 @@
       <w:r>
         <w:t>Test System Capability</w:t>
       </w:r>
-      <w:bookmarkEnd w:id="8"/>
+      <w:bookmarkEnd w:id="9"/>
     </w:p>
     <w:p>
       <w:pPr>
@@ -4854,7 +4853,7 @@
         <w:pStyle w:val="Heading2"/>
         <w:spacing w:after="240"/>
       </w:pPr>
-      <w:bookmarkStart w:id="9" w:name="_Toc48396131"/>
+      <w:bookmarkStart w:id="10" w:name="_Toc48396131"/>
       <w:r>
         <w:t xml:space="preserve">2.2 </w:t>
       </w:r>
@@ -4868,7 +4867,7 @@
         </w:rPr>
         <w:t>Logging and Results Viewing</w:t>
       </w:r>
-      <w:bookmarkEnd w:id="9"/>
+      <w:bookmarkEnd w:id="10"/>
     </w:p>
     <w:p>
       <w:pPr>
@@ -5030,7 +5029,7 @@
         <w:pStyle w:val="Heading2"/>
         <w:spacing w:after="240"/>
       </w:pPr>
-      <w:bookmarkStart w:id="10" w:name="_Toc48396132"/>
+      <w:bookmarkStart w:id="11" w:name="_Toc48396132"/>
       <w:r>
         <w:t xml:space="preserve">2.3 </w:t>
       </w:r>
@@ -5044,7 +5043,7 @@
         </w:rPr>
         <w:t>Concurrent Test Execution</w:t>
       </w:r>
-      <w:bookmarkEnd w:id="10"/>
+      <w:bookmarkEnd w:id="11"/>
     </w:p>
     <w:p>
       <w:pPr>
@@ -5179,7 +5178,7 @@
         <w:pStyle w:val="Heading2"/>
         <w:spacing w:after="240"/>
       </w:pPr>
-      <w:bookmarkStart w:id="11" w:name="_Toc48396133"/>
+      <w:bookmarkStart w:id="12" w:name="_Toc48396133"/>
       <w:r>
         <w:t xml:space="preserve">2.4 </w:t>
       </w:r>
@@ -5193,7 +5192,7 @@
         </w:rPr>
         <w:t>Platform Support</w:t>
       </w:r>
-      <w:bookmarkEnd w:id="11"/>
+      <w:bookmarkEnd w:id="12"/>
     </w:p>
     <w:p>
       <w:pPr>
@@ -5346,7 +5345,7 @@
         <w:pStyle w:val="Heading2"/>
         <w:spacing w:after="240"/>
       </w:pPr>
-      <w:bookmarkStart w:id="12" w:name="_Toc48396134"/>
+      <w:bookmarkStart w:id="13" w:name="_Toc48396134"/>
       <w:r>
         <w:lastRenderedPageBreak/>
         <w:t xml:space="preserve">2.5 </w:t>
@@ -5361,7 +5360,7 @@
         </w:rPr>
         <w:t>Error Handling</w:t>
       </w:r>
-      <w:bookmarkEnd w:id="12"/>
+      <w:bookmarkEnd w:id="13"/>
     </w:p>
     <w:p>
       <w:pPr>
@@ -5408,7 +5407,7 @@
           <w:bCs/>
         </w:rPr>
       </w:pPr>
-      <w:bookmarkStart w:id="13" w:name="_Toc48396135"/>
+      <w:bookmarkStart w:id="14" w:name="_Toc48396135"/>
       <w:r>
         <w:t xml:space="preserve">2.6 </w:t>
       </w:r>
@@ -5422,7 +5421,7 @@
         </w:rPr>
         <w:t>User Interaction</w:t>
       </w:r>
-      <w:bookmarkEnd w:id="13"/>
+      <w:bookmarkEnd w:id="14"/>
     </w:p>
     <w:p>
       <w:r>
@@ -5765,16 +5764,21 @@
         <w:pStyle w:val="Heading2"/>
         <w:spacing w:after="240"/>
       </w:pPr>
-      <w:bookmarkStart w:id="14" w:name="_Toc48396136"/>
+      <w:bookmarkStart w:id="15" w:name="_Toc48396136"/>
       <w:r>
         <w:lastRenderedPageBreak/>
         <w:t>2.7</w:t>
       </w:r>
       <w:r>
         <w:tab/>
-        <w:t>User Requirement 7: User Login and Test Engine Registration</w:t>
-      </w:r>
-      <w:bookmarkEnd w:id="14"/>
+      </w:r>
+      <w:r>
+        <w:t xml:space="preserve">User Requirement 7: </w:t>
+      </w:r>
+      <w:r>
+        <w:t>User Login and Test Engine Registration</w:t>
+      </w:r>
+      <w:bookmarkEnd w:id="15"/>
     </w:p>
     <w:p>
       <w:r>
@@ -5838,13 +5842,19 @@
           <w:bCs/>
         </w:rPr>
       </w:pPr>
-      <w:bookmarkStart w:id="15" w:name="_Toc48396137"/>
+      <w:bookmarkStart w:id="16" w:name="_Toc48396137"/>
       <w:r>
         <w:t xml:space="preserve">2.8 </w:t>
       </w:r>
       <w:r>
         <w:tab/>
-        <w:t xml:space="preserve">User Requirement 8: </w:t>
+        <w:t xml:space="preserve">User Requirement </w:t>
+      </w:r>
+      <w:r>
+        <w:t>8</w:t>
+      </w:r>
+      <w:r>
+        <w:t xml:space="preserve">: </w:t>
       </w:r>
       <w:r>
         <w:rPr>
@@ -5852,7 +5862,7 @@
         </w:rPr>
         <w:t>High Availability</w:t>
       </w:r>
-      <w:bookmarkEnd w:id="15"/>
+      <w:bookmarkEnd w:id="16"/>
     </w:p>
     <w:p>
       <w:pPr>
@@ -5961,7 +5971,7 @@
       <w:pPr>
         <w:pStyle w:val="Heading1"/>
       </w:pPr>
-      <w:bookmarkStart w:id="16" w:name="_Toc48396138"/>
+      <w:bookmarkStart w:id="17" w:name="_Toc48396138"/>
       <w:r>
         <w:lastRenderedPageBreak/>
         <w:t>3</w:t>
@@ -5993,7 +6003,7 @@
       <w:r>
         <w:t>equirements</w:t>
       </w:r>
-      <w:bookmarkEnd w:id="16"/>
+      <w:bookmarkEnd w:id="17"/>
     </w:p>
     <w:p/>
     <w:p>
@@ -6001,7 +6011,7 @@
         <w:pStyle w:val="Heading2"/>
         <w:spacing w:after="240"/>
       </w:pPr>
-      <w:bookmarkStart w:id="17" w:name="_Toc48396139"/>
+      <w:bookmarkStart w:id="18" w:name="_Toc48396139"/>
       <w:r>
         <w:t>3</w:t>
       </w:r>
@@ -6018,7 +6028,7 @@
       <w:r>
         <w:t>Continuous System Uptime</w:t>
       </w:r>
-      <w:bookmarkEnd w:id="17"/>
+      <w:bookmarkEnd w:id="18"/>
     </w:p>
     <w:p>
       <w:pPr>
@@ -6120,7 +6130,7 @@
         <w:pStyle w:val="Heading2"/>
         <w:spacing w:after="240"/>
       </w:pPr>
-      <w:bookmarkStart w:id="18" w:name="_Toc48396140"/>
+      <w:bookmarkStart w:id="19" w:name="_Toc48396140"/>
       <w:r>
         <w:t xml:space="preserve">3.2 </w:t>
       </w:r>
@@ -6131,7 +6141,7 @@
       <w:r>
         <w:t>: Recovery Time</w:t>
       </w:r>
-      <w:bookmarkEnd w:id="18"/>
+      <w:bookmarkEnd w:id="19"/>
     </w:p>
     <w:p>
       <w:r>
@@ -6299,7 +6309,7 @@
         <w:pStyle w:val="Heading2"/>
         <w:spacing w:after="240"/>
       </w:pPr>
-      <w:bookmarkStart w:id="19" w:name="_Toc48396141"/>
+      <w:bookmarkStart w:id="20" w:name="_Toc48396141"/>
       <w:r>
         <w:t xml:space="preserve">3.3 </w:t>
       </w:r>
@@ -6310,7 +6320,7 @@
       <w:r>
         <w:t>: High Availability</w:t>
       </w:r>
-      <w:bookmarkEnd w:id="19"/>
+      <w:bookmarkEnd w:id="20"/>
     </w:p>
     <w:p>
       <w:pPr>
@@ -6376,7 +6386,7 @@
       <w:pPr>
         <w:pStyle w:val="Heading1"/>
       </w:pPr>
-      <w:bookmarkStart w:id="20" w:name="_Toc48396142"/>
+      <w:bookmarkStart w:id="21" w:name="_Toc48396142"/>
       <w:r>
         <w:lastRenderedPageBreak/>
         <w:t>4</w:t>
@@ -6387,7 +6397,7 @@
       <w:r>
         <w:t>Constraints</w:t>
       </w:r>
-      <w:bookmarkEnd w:id="20"/>
+      <w:bookmarkEnd w:id="21"/>
     </w:p>
     <w:p>
       <w:pPr>
@@ -6399,7 +6409,7 @@
         <w:pStyle w:val="Heading2"/>
         <w:spacing w:after="240"/>
       </w:pPr>
-      <w:bookmarkStart w:id="21" w:name="_Toc48396143"/>
+      <w:bookmarkStart w:id="22" w:name="_Toc48396143"/>
       <w:r>
         <w:t>4</w:t>
       </w:r>
@@ -6410,7 +6420,7 @@
         <w:tab/>
         <w:t>Technical Constraints</w:t>
       </w:r>
-      <w:bookmarkEnd w:id="21"/>
+      <w:bookmarkEnd w:id="22"/>
     </w:p>
     <w:p>
       <w:pPr>
@@ -6497,7 +6507,7 @@
         <w:pStyle w:val="Heading2"/>
         <w:spacing w:after="240"/>
       </w:pPr>
-      <w:bookmarkStart w:id="22" w:name="_Toc48396144"/>
+      <w:bookmarkStart w:id="23" w:name="_Toc48396144"/>
       <w:r>
         <w:t>4</w:t>
       </w:r>
@@ -6508,7 +6518,7 @@
         <w:tab/>
         <w:t>Operational Constraints</w:t>
       </w:r>
-      <w:bookmarkEnd w:id="22"/>
+      <w:bookmarkEnd w:id="23"/>
       <w:r>
         <w:t xml:space="preserve"> </w:t>
       </w:r>
@@ -6554,7 +6564,7 @@
         <w:pStyle w:val="Heading2"/>
         <w:spacing w:after="240"/>
       </w:pPr>
-      <w:bookmarkStart w:id="23" w:name="_Toc48396145"/>
+      <w:bookmarkStart w:id="24" w:name="_Toc48396145"/>
       <w:r>
         <w:t>4</w:t>
       </w:r>
@@ -6565,7 +6575,7 @@
         <w:tab/>
         <w:t>Business Constraints</w:t>
       </w:r>
-      <w:bookmarkEnd w:id="23"/>
+      <w:bookmarkEnd w:id="24"/>
     </w:p>
     <w:p>
       <w:pPr>
@@ -6632,7 +6642,7 @@
       <w:pPr>
         <w:pStyle w:val="Heading1"/>
       </w:pPr>
-      <w:bookmarkStart w:id="24" w:name="_Toc48396146"/>
+      <w:bookmarkStart w:id="25" w:name="_Toc48396146"/>
       <w:r>
         <w:lastRenderedPageBreak/>
         <w:t>5</w:t>
@@ -6641,7 +6651,7 @@
         <w:tab/>
         <w:t>System Models</w:t>
       </w:r>
-      <w:bookmarkEnd w:id="24"/>
+      <w:bookmarkEnd w:id="25"/>
     </w:p>
     <w:p>
       <w:pPr>
@@ -6652,7 +6662,7 @@
       <w:pPr>
         <w:pStyle w:val="Heading2"/>
       </w:pPr>
-      <w:bookmarkStart w:id="25" w:name="_Toc48396147"/>
+      <w:bookmarkStart w:id="26" w:name="_Toc48396147"/>
       <w:r>
         <w:t>5</w:t>
       </w:r>
@@ -6669,7 +6679,7 @@
       <w:r>
         <w:t>or Scenarios</w:t>
       </w:r>
-      <w:bookmarkEnd w:id="25"/>
+      <w:bookmarkEnd w:id="26"/>
     </w:p>
     <w:p/>
     <w:p>
@@ -6697,7 +6707,7 @@
           <v:shape id="_x0000_i1025" type="#_x0000_t75" style="width:313.55pt;height:257.5pt" o:ole="">
             <v:imagedata r:id="rId12" o:title=""/>
           </v:shape>
-          <o:OLEObject Type="Embed" ProgID="Visio.Drawing.15" ShapeID="_x0000_i1025" DrawAspect="Content" ObjectID="_1659011118" r:id="rId13"/>
+          <o:OLEObject Type="Embed" ProgID="Visio.Drawing.15" ShapeID="_x0000_i1025" DrawAspect="Content" ObjectID="_1659008893" r:id="rId13"/>
         </w:object>
       </w:r>
     </w:p>
@@ -6707,7 +6717,7 @@
           <v:shape id="_x0000_i1026" type="#_x0000_t75" style="width:298.95pt;height:246.1pt" o:ole="">
             <v:imagedata r:id="rId14" o:title=""/>
           </v:shape>
-          <o:OLEObject Type="Embed" ProgID="Visio.Drawing.15" ShapeID="_x0000_i1026" DrawAspect="Content" ObjectID="_1659011119" r:id="rId15"/>
+          <o:OLEObject Type="Embed" ProgID="Visio.Drawing.15" ShapeID="_x0000_i1026" DrawAspect="Content" ObjectID="_1659008894" r:id="rId15"/>
         </w:object>
       </w:r>
     </w:p>
@@ -6717,7 +6727,7 @@
           <v:shape id="_x0000_i1027" type="#_x0000_t75" style="width:324.05pt;height:290.4pt" o:ole="">
             <v:imagedata r:id="rId16" o:title=""/>
           </v:shape>
-          <o:OLEObject Type="Embed" ProgID="Visio.Drawing.15" ShapeID="_x0000_i1027" DrawAspect="Content" ObjectID="_1659011120" r:id="rId17"/>
+          <o:OLEObject Type="Embed" ProgID="Visio.Drawing.15" ShapeID="_x0000_i1027" DrawAspect="Content" ObjectID="_1659008895" r:id="rId17"/>
         </w:object>
       </w:r>
     </w:p>
@@ -6740,7 +6750,7 @@
       <w:pPr>
         <w:pStyle w:val="Heading2"/>
       </w:pPr>
-      <w:bookmarkStart w:id="26" w:name="_Toc48396148"/>
+      <w:bookmarkStart w:id="27" w:name="_Toc48396148"/>
       <w:r>
         <w:lastRenderedPageBreak/>
         <w:t>5.2</w:t>
@@ -6749,7 +6759,7 @@
         <w:tab/>
         <w:t>Sequence Diagram</w:t>
       </w:r>
-      <w:bookmarkEnd w:id="26"/>
+      <w:bookmarkEnd w:id="27"/>
     </w:p>
     <w:p>
       <w:r>
@@ -6757,7 +6767,7 @@
           <v:shape id="_x0000_i1028" type="#_x0000_t75" style="width:467.75pt;height:350.45pt" o:ole="">
             <v:imagedata r:id="rId18" o:title=""/>
           </v:shape>
-          <o:OLEObject Type="Embed" ProgID="Visio.Drawing.15" ShapeID="_x0000_i1028" DrawAspect="Content" ObjectID="_1659011121" r:id="rId19"/>
+          <o:OLEObject Type="Embed" ProgID="Visio.Drawing.15" ShapeID="_x0000_i1028" DrawAspect="Content" ObjectID="_1659008896" r:id="rId19"/>
         </w:object>
       </w:r>
     </w:p>
@@ -6772,7 +6782,7 @@
       <w:pPr>
         <w:pStyle w:val="Heading2"/>
       </w:pPr>
-      <w:bookmarkStart w:id="27" w:name="_Toc48396149"/>
+      <w:bookmarkStart w:id="28" w:name="_Toc48396149"/>
       <w:r>
         <w:lastRenderedPageBreak/>
         <w:t>5</w:t>
@@ -6787,15 +6797,15 @@
         <w:tab/>
         <w:t>Class Diagram</w:t>
       </w:r>
-      <w:bookmarkEnd w:id="27"/>
-    </w:p>
-    <w:p>
-      <w:r>
-        <w:object w:dxaOrig="13601" w:dyaOrig="9660" w14:anchorId="348291AF">
-          <v:shape id="_x0000_i1031" type="#_x0000_t75" style="width:467.85pt;height:332.3pt" o:ole="">
+      <w:bookmarkEnd w:id="28"/>
+    </w:p>
+    <w:p>
+      <w:r>
+        <w:object w:dxaOrig="13591" w:dyaOrig="9660" w14:anchorId="348291AF">
+          <v:shape id="_x0000_i1029" type="#_x0000_t75" style="width:467.55pt;height:332.3pt" o:ole="">
             <v:imagedata r:id="rId20" o:title=""/>
           </v:shape>
-          <o:OLEObject Type="Embed" ProgID="Visio.Drawing.15" ShapeID="_x0000_i1031" DrawAspect="Content" ObjectID="_1659011122" r:id="rId21"/>
+          <o:OLEObject Type="Embed" ProgID="Visio.Drawing.15" ShapeID="_x0000_i1029" DrawAspect="Content" ObjectID="_1659008897" r:id="rId21"/>
         </w:object>
       </w:r>
     </w:p>
@@ -6814,7 +6824,7 @@
 </file>
 
 <file path=word/endnotes.xml><?xml version="1.0" encoding="utf-8"?>
-<w:endnotes xmlns:wpc="http://schemas.microsoft.com/office/word/2010/wordprocessingCanvas" xmlns:cx="http://schemas.microsoft.com/office/drawing/2014/chartex" xmlns:cx1="http://schemas.microsoft.com/office/drawing/2015/9/8/chartex" xmlns:cx2="http://schemas.microsoft.com/office/drawing/2015/10/21/chartex" xmlns:cx3="http://schemas.microsoft.com/office/drawing/2016/5/9/chartex" xmlns:cx4="http://schemas.microsoft.com/office/drawing/2016/5/10/chartex" xmlns:cx5="http://schemas.microsoft.com/office/drawing/2016/5/11/chartex" xmlns:cx6="http://schemas.microsoft.com/office/drawing/2016/5/12/chartex" xmlns:cx7="http://schemas.microsoft.com/office/drawing/2016/5/13/chartex" xmlns:cx8="http://schemas.microsoft.com/office/drawing/2016/5/14/chartex" xmlns:mc="http://schemas.openxmlformats.org/markup-compatibility/2006" xmlns:aink="http://schemas.microsoft.com/office/drawing/2016/ink" xmlns:am3d="http://schemas.microsoft.com/office/drawing/2017/model3d" xmlns:o="urn:schemas-microsoft-com:office:office" xmlns:r="http://schemas.openxmlformats.org/officeDocument/2006/relationships" xmlns:m="http://schemas.openxmlformats.org/officeDocument/2006/math" xmlns:v="urn:schemas-microsoft-com:vml" xmlns:wp14="http://schemas.microsoft.com/office/word/2010/wordprocessingDrawing" xmlns:wp="http://schemas.openxmlformats.org/drawingml/2006/wordprocessingDrawing" xmlns:w10="urn:schemas-microsoft-com:office:word" xmlns:w="http://schemas.openxmlformats.org/wordprocessingml/2006/main" xmlns:w14="http://schemas.microsoft.com/office/word/2010/wordml" xmlns:w15="http://schemas.microsoft.com/office/word/2012/wordml" xmlns:w16cex="http://schemas.microsoft.com/office/word/2018/wordml/cex" xmlns:w16cid="http://schemas.microsoft.com/office/word/2016/wordml/cid" xmlns:w16="http://schemas.microsoft.com/office/word/2018/wordml" xmlns:w16se="http://schemas.microsoft.com/office/word/2015/wordml/symex" xmlns:wpg="http://schemas.microsoft.com/office/word/2010/wordprocessingGroup" xmlns:wpi="http://schemas.microsoft.com/office/word/2010/wordprocessingInk" xmlns:wne="http://schemas.microsoft.com/office/word/2006/wordml" xmlns:wps="http://schemas.microsoft.com/office/word/2010/wordprocessingShape" mc:Ignorable="w14 w15 w16se w16cid w16 w16cex wp14">
+<w:endnotes xmlns:wpc="http://schemas.microsoft.com/office/word/2010/wordprocessingCanvas" xmlns:mc="http://schemas.openxmlformats.org/markup-compatibility/2006" xmlns:o="urn:schemas-microsoft-com:office:office" xmlns:r="http://schemas.openxmlformats.org/officeDocument/2006/relationships" xmlns:m="http://schemas.openxmlformats.org/officeDocument/2006/math" xmlns:v="urn:schemas-microsoft-com:vml" xmlns:wp14="http://schemas.microsoft.com/office/word/2010/wordprocessingDrawing" xmlns:wp="http://schemas.openxmlformats.org/drawingml/2006/wordprocessingDrawing" xmlns:w10="urn:schemas-microsoft-com:office:word" xmlns:w="http://schemas.openxmlformats.org/wordprocessingml/2006/main" xmlns:w14="http://schemas.microsoft.com/office/word/2010/wordml" xmlns:w15="http://schemas.microsoft.com/office/word/2012/wordml" xmlns:wpg="http://schemas.microsoft.com/office/word/2010/wordprocessingGroup" xmlns:wpi="http://schemas.microsoft.com/office/word/2010/wordprocessingInk" xmlns:wne="http://schemas.microsoft.com/office/word/2006/wordml" xmlns:wps="http://schemas.microsoft.com/office/word/2010/wordprocessingShape" mc:Ignorable="w14 w15 wp14">
   <w:endnote w:type="separator" w:id="-1">
     <w:p>
       <w:pPr>
@@ -6839,7 +6849,7 @@
 </file>
 
 <file path=word/footnotes.xml><?xml version="1.0" encoding="utf-8"?>
-<w:footnotes xmlns:wpc="http://schemas.microsoft.com/office/word/2010/wordprocessingCanvas" xmlns:cx="http://schemas.microsoft.com/office/drawing/2014/chartex" xmlns:cx1="http://schemas.microsoft.com/office/drawing/2015/9/8/chartex" xmlns:cx2="http://schemas.microsoft.com/office/drawing/2015/10/21/chartex" xmlns:cx3="http://schemas.microsoft.com/office/drawing/2016/5/9/chartex" xmlns:cx4="http://schemas.microsoft.com/office/drawing/2016/5/10/chartex" xmlns:cx5="http://schemas.microsoft.com/office/drawing/2016/5/11/chartex" xmlns:cx6="http://schemas.microsoft.com/office/drawing/2016/5/12/chartex" xmlns:cx7="http://schemas.microsoft.com/office/drawing/2016/5/13/chartex" xmlns:cx8="http://schemas.microsoft.com/office/drawing/2016/5/14/chartex" xmlns:mc="http://schemas.openxmlformats.org/markup-compatibility/2006" xmlns:aink="http://schemas.microsoft.com/office/drawing/2016/ink" xmlns:am3d="http://schemas.microsoft.com/office/drawing/2017/model3d" xmlns:o="urn:schemas-microsoft-com:office:office" xmlns:r="http://schemas.openxmlformats.org/officeDocument/2006/relationships" xmlns:m="http://schemas.openxmlformats.org/officeDocument/2006/math" xmlns:v="urn:schemas-microsoft-com:vml" xmlns:wp14="http://schemas.microsoft.com/office/word/2010/wordprocessingDrawing" xmlns:wp="http://schemas.openxmlformats.org/drawingml/2006/wordprocessingDrawing" xmlns:w10="urn:schemas-microsoft-com:office:word" xmlns:w="http://schemas.openxmlformats.org/wordprocessingml/2006/main" xmlns:w14="http://schemas.microsoft.com/office/word/2010/wordml" xmlns:w15="http://schemas.microsoft.com/office/word/2012/wordml" xmlns:w16cex="http://schemas.microsoft.com/office/word/2018/wordml/cex" xmlns:w16cid="http://schemas.microsoft.com/office/word/2016/wordml/cid" xmlns:w16="http://schemas.microsoft.com/office/word/2018/wordml" xmlns:w16se="http://schemas.microsoft.com/office/word/2015/wordml/symex" xmlns:wpg="http://schemas.microsoft.com/office/word/2010/wordprocessingGroup" xmlns:wpi="http://schemas.microsoft.com/office/word/2010/wordprocessingInk" xmlns:wne="http://schemas.microsoft.com/office/word/2006/wordml" xmlns:wps="http://schemas.microsoft.com/office/word/2010/wordprocessingShape" mc:Ignorable="w14 w15 w16se w16cid w16 w16cex wp14">
+<w:footnotes xmlns:wpc="http://schemas.microsoft.com/office/word/2010/wordprocessingCanvas" xmlns:mc="http://schemas.openxmlformats.org/markup-compatibility/2006" xmlns:o="urn:schemas-microsoft-com:office:office" xmlns:r="http://schemas.openxmlformats.org/officeDocument/2006/relationships" xmlns:m="http://schemas.openxmlformats.org/officeDocument/2006/math" xmlns:v="urn:schemas-microsoft-com:vml" xmlns:wp14="http://schemas.microsoft.com/office/word/2010/wordprocessingDrawing" xmlns:wp="http://schemas.openxmlformats.org/drawingml/2006/wordprocessingDrawing" xmlns:w10="urn:schemas-microsoft-com:office:word" xmlns:w="http://schemas.openxmlformats.org/wordprocessingml/2006/main" xmlns:w14="http://schemas.microsoft.com/office/word/2010/wordml" xmlns:w15="http://schemas.microsoft.com/office/word/2012/wordml" xmlns:wpg="http://schemas.microsoft.com/office/word/2010/wordprocessingGroup" xmlns:wpi="http://schemas.microsoft.com/office/word/2010/wordprocessingInk" xmlns:wne="http://schemas.microsoft.com/office/word/2006/wordml" xmlns:wps="http://schemas.microsoft.com/office/word/2010/wordprocessingShape" mc:Ignorable="w14 w15 wp14">
   <w:footnote w:type="separator" w:id="-1">
     <w:p>
       <w:pPr>
@@ -6864,7 +6874,7 @@
 </file>
 
 <file path=word/numbering.xml><?xml version="1.0" encoding="utf-8"?>
-<w:numbering xmlns:wpc="http://schemas.microsoft.com/office/word/2010/wordprocessingCanvas" xmlns:cx="http://schemas.microsoft.com/office/drawing/2014/chartex" xmlns:cx1="http://schemas.microsoft.com/office/drawing/2015/9/8/chartex" xmlns:cx2="http://schemas.microsoft.com/office/drawing/2015/10/21/chartex" xmlns:cx3="http://schemas.microsoft.com/office/drawing/2016/5/9/chartex" xmlns:cx4="http://schemas.microsoft.com/office/drawing/2016/5/10/chartex" xmlns:cx5="http://schemas.microsoft.com/office/drawing/2016/5/11/chartex" xmlns:cx6="http://schemas.microsoft.com/office/drawing/2016/5/12/chartex" xmlns:cx7="http://schemas.microsoft.com/office/drawing/2016/5/13/chartex" xmlns:cx8="http://schemas.microsoft.com/office/drawing/2016/5/14/chartex" xmlns:mc="http://schemas.openxmlformats.org/markup-compatibility/2006" xmlns:aink="http://schemas.microsoft.com/office/drawing/2016/ink" xmlns:am3d="http://schemas.microsoft.com/office/drawing/2017/model3d" xmlns:o="urn:schemas-microsoft-com:office:office" xmlns:r="http://schemas.openxmlformats.org/officeDocument/2006/relationships" xmlns:m="http://schemas.openxmlformats.org/officeDocument/2006/math" xmlns:v="urn:schemas-microsoft-com:vml" xmlns:wp14="http://schemas.microsoft.com/office/word/2010/wordprocessingDrawing" xmlns:wp="http://schemas.openxmlformats.org/drawingml/2006/wordprocessingDrawing" xmlns:w10="urn:schemas-microsoft-com:office:word" xmlns:w="http://schemas.openxmlformats.org/wordprocessingml/2006/main" xmlns:w14="http://schemas.microsoft.com/office/word/2010/wordml" xmlns:w15="http://schemas.microsoft.com/office/word/2012/wordml" xmlns:w16cex="http://schemas.microsoft.com/office/word/2018/wordml/cex" xmlns:w16cid="http://schemas.microsoft.com/office/word/2016/wordml/cid" xmlns:w16="http://schemas.microsoft.com/office/word/2018/wordml" xmlns:w16se="http://schemas.microsoft.com/office/word/2015/wordml/symex" xmlns:wpg="http://schemas.microsoft.com/office/word/2010/wordprocessingGroup" xmlns:wpi="http://schemas.microsoft.com/office/word/2010/wordprocessingInk" xmlns:wne="http://schemas.microsoft.com/office/word/2006/wordml" xmlns:wps="http://schemas.microsoft.com/office/word/2010/wordprocessingShape" mc:Ignorable="w14 w15 w16se w16cid w16 w16cex wp14">
+<w:numbering xmlns:wpc="http://schemas.microsoft.com/office/word/2010/wordprocessingCanvas" xmlns:mc="http://schemas.openxmlformats.org/markup-compatibility/2006" xmlns:o="urn:schemas-microsoft-com:office:office" xmlns:r="http://schemas.openxmlformats.org/officeDocument/2006/relationships" xmlns:m="http://schemas.openxmlformats.org/officeDocument/2006/math" xmlns:v="urn:schemas-microsoft-com:vml" xmlns:wp14="http://schemas.microsoft.com/office/word/2010/wordprocessingDrawing" xmlns:wp="http://schemas.openxmlformats.org/drawingml/2006/wordprocessingDrawing" xmlns:w10="urn:schemas-microsoft-com:office:word" xmlns:w="http://schemas.openxmlformats.org/wordprocessingml/2006/main" xmlns:w14="http://schemas.microsoft.com/office/word/2010/wordml" xmlns:w15="http://schemas.microsoft.com/office/word/2012/wordml" xmlns:wpg="http://schemas.microsoft.com/office/word/2010/wordprocessingGroup" xmlns:wpi="http://schemas.microsoft.com/office/word/2010/wordprocessingInk" xmlns:wne="http://schemas.microsoft.com/office/word/2006/wordml" xmlns:wps="http://schemas.microsoft.com/office/word/2010/wordprocessingShape" mc:Ignorable="w14 w15 wp14">
   <w:abstractNum w:abstractNumId="0" w15:restartNumberingAfterBreak="0">
     <w:nsid w:val="0F555CCC"/>
     <w:multiLevelType w:val="hybridMultilevel"/>
@@ -9221,7 +9231,7 @@
 </file>
 
 <file path=word/styles.xml><?xml version="1.0" encoding="utf-8"?>
-<w:styles xmlns:mc="http://schemas.openxmlformats.org/markup-compatibility/2006" xmlns:r="http://schemas.openxmlformats.org/officeDocument/2006/relationships" xmlns:w="http://schemas.openxmlformats.org/wordprocessingml/2006/main" xmlns:w14="http://schemas.microsoft.com/office/word/2010/wordml" xmlns:w15="http://schemas.microsoft.com/office/word/2012/wordml" xmlns:w16cex="http://schemas.microsoft.com/office/word/2018/wordml/cex" xmlns:w16cid="http://schemas.microsoft.com/office/word/2016/wordml/cid" xmlns:w16="http://schemas.microsoft.com/office/word/2018/wordml" xmlns:w16se="http://schemas.microsoft.com/office/word/2015/wordml/symex" mc:Ignorable="w14 w15 w16se w16cid w16 w16cex">
+<w:styles xmlns:mc="http://schemas.openxmlformats.org/markup-compatibility/2006" xmlns:r="http://schemas.openxmlformats.org/officeDocument/2006/relationships" xmlns:w="http://schemas.openxmlformats.org/wordprocessingml/2006/main" xmlns:w14="http://schemas.microsoft.com/office/word/2010/wordml" xmlns:w15="http://schemas.microsoft.com/office/word/2012/wordml" mc:Ignorable="w14 w15">
   <w:docDefaults>
     <w:rPrDefault>
       <w:rPr>
@@ -9237,7 +9247,7 @@
       </w:pPr>
     </w:pPrDefault>
   </w:docDefaults>
-  <w:latentStyles w:defLockedState="0" w:defUIPriority="99" w:defSemiHidden="0" w:defUnhideWhenUsed="0" w:defQFormat="0" w:count="376">
+  <w:latentStyles w:defLockedState="0" w:defUIPriority="99" w:defSemiHidden="0" w:defUnhideWhenUsed="0" w:defQFormat="0" w:count="371">
     <w:lsdException w:name="Normal" w:uiPriority="0" w:qFormat="1"/>
     <w:lsdException w:name="heading 1" w:uiPriority="9" w:qFormat="1"/>
     <w:lsdException w:name="heading 2" w:semiHidden="1" w:uiPriority="9" w:unhideWhenUsed="1" w:qFormat="1"/>
@@ -9609,11 +9619,6 @@
     <w:lsdException w:name="List Table 5 Dark Accent 6" w:uiPriority="50"/>
     <w:lsdException w:name="List Table 6 Colorful Accent 6" w:uiPriority="51"/>
     <w:lsdException w:name="List Table 7 Colorful Accent 6" w:uiPriority="52"/>
-    <w:lsdException w:name="Mention" w:semiHidden="1" w:unhideWhenUsed="1"/>
-    <w:lsdException w:name="Smart Hyperlink" w:semiHidden="1" w:unhideWhenUsed="1"/>
-    <w:lsdException w:name="Hashtag" w:semiHidden="1" w:unhideWhenUsed="1"/>
-    <w:lsdException w:name="Unresolved Mention" w:semiHidden="1" w:unhideWhenUsed="1"/>
-    <w:lsdException w:name="Smart Link" w:semiHidden="1" w:unhideWhenUsed="1"/>
   </w:latentStyles>
   <w:style w:type="paragraph" w:default="1" w:styleId="Normal">
     <w:name w:val="Normal"/>

</xml_diff>

<commit_message>
Reverting to WebUI versions.
</commit_message>
<xml_diff>
--- a/Test Framework Midterm SRS Document.docx
+++ b/Test Framework Midterm SRS Document.docx
@@ -1,6 +1,6 @@
 
 <file path=word/document.xml><?xml version="1.0" encoding="utf-8"?>
-<w:document xmlns:wpc="http://schemas.microsoft.com/office/word/2010/wordprocessingCanvas" xmlns:mc="http://schemas.openxmlformats.org/markup-compatibility/2006" xmlns:o="urn:schemas-microsoft-com:office:office" xmlns:r="http://schemas.openxmlformats.org/officeDocument/2006/relationships" xmlns:m="http://schemas.openxmlformats.org/officeDocument/2006/math" xmlns:v="urn:schemas-microsoft-com:vml" xmlns:wp14="http://schemas.microsoft.com/office/word/2010/wordprocessingDrawing" xmlns:wp="http://schemas.openxmlformats.org/drawingml/2006/wordprocessingDrawing" xmlns:w10="urn:schemas-microsoft-com:office:word" xmlns:w="http://schemas.openxmlformats.org/wordprocessingml/2006/main" xmlns:w14="http://schemas.microsoft.com/office/word/2010/wordml" xmlns:w15="http://schemas.microsoft.com/office/word/2012/wordml" xmlns:wpg="http://schemas.microsoft.com/office/word/2010/wordprocessingGroup" xmlns:wpi="http://schemas.microsoft.com/office/word/2010/wordprocessingInk" xmlns:wne="http://schemas.microsoft.com/office/word/2006/wordml" xmlns:wps="http://schemas.microsoft.com/office/word/2010/wordprocessingShape" mc:Ignorable="w14 w15 wp14">
+<w:document xmlns:wpc="http://schemas.microsoft.com/office/word/2010/wordprocessingCanvas" xmlns:cx="http://schemas.microsoft.com/office/drawing/2014/chartex" xmlns:cx1="http://schemas.microsoft.com/office/drawing/2015/9/8/chartex" xmlns:cx2="http://schemas.microsoft.com/office/drawing/2015/10/21/chartex" xmlns:cx3="http://schemas.microsoft.com/office/drawing/2016/5/9/chartex" xmlns:cx4="http://schemas.microsoft.com/office/drawing/2016/5/10/chartex" xmlns:cx5="http://schemas.microsoft.com/office/drawing/2016/5/11/chartex" xmlns:cx6="http://schemas.microsoft.com/office/drawing/2016/5/12/chartex" xmlns:cx7="http://schemas.microsoft.com/office/drawing/2016/5/13/chartex" xmlns:cx8="http://schemas.microsoft.com/office/drawing/2016/5/14/chartex" xmlns:mc="http://schemas.openxmlformats.org/markup-compatibility/2006" xmlns:aink="http://schemas.microsoft.com/office/drawing/2016/ink" xmlns:am3d="http://schemas.microsoft.com/office/drawing/2017/model3d" xmlns:o="urn:schemas-microsoft-com:office:office" xmlns:r="http://schemas.openxmlformats.org/officeDocument/2006/relationships" xmlns:m="http://schemas.openxmlformats.org/officeDocument/2006/math" xmlns:v="urn:schemas-microsoft-com:vml" xmlns:wp14="http://schemas.microsoft.com/office/word/2010/wordprocessingDrawing" xmlns:wp="http://schemas.openxmlformats.org/drawingml/2006/wordprocessingDrawing" xmlns:w10="urn:schemas-microsoft-com:office:word" xmlns:w="http://schemas.openxmlformats.org/wordprocessingml/2006/main" xmlns:w14="http://schemas.microsoft.com/office/word/2010/wordml" xmlns:w15="http://schemas.microsoft.com/office/word/2012/wordml" xmlns:w16cex="http://schemas.microsoft.com/office/word/2018/wordml/cex" xmlns:w16cid="http://schemas.microsoft.com/office/word/2016/wordml/cid" xmlns:w16="http://schemas.microsoft.com/office/word/2018/wordml" xmlns:w16se="http://schemas.microsoft.com/office/word/2015/wordml/symex" xmlns:wpg="http://schemas.microsoft.com/office/word/2010/wordprocessingGroup" xmlns:wpi="http://schemas.microsoft.com/office/word/2010/wordprocessingInk" xmlns:wne="http://schemas.microsoft.com/office/word/2006/wordml" xmlns:wps="http://schemas.microsoft.com/office/word/2010/wordprocessingShape" mc:Ignorable="w14 w15 w16se w16cid w16 w16cex wp14">
   <w:body>
     <w:sdt>
       <w:sdtPr>
@@ -265,7 +265,7 @@
                   </wp:anchor>
                 </w:drawing>
               </mc:Choice>
-              <mc:Fallback xmlns:w16se="http://schemas.microsoft.com/office/word/2015/wordml/symex" xmlns:w16="http://schemas.microsoft.com/office/word/2018/wordml" xmlns:w16cid="http://schemas.microsoft.com/office/word/2016/wordml/cid" xmlns:w16cex="http://schemas.microsoft.com/office/word/2018/wordml/cex" xmlns:am3d="http://schemas.microsoft.com/office/drawing/2017/model3d" xmlns:aink="http://schemas.microsoft.com/office/drawing/2016/ink" xmlns:cx8="http://schemas.microsoft.com/office/drawing/2016/5/14/chartex" xmlns:cx7="http://schemas.microsoft.com/office/drawing/2016/5/13/chartex" xmlns:cx6="http://schemas.microsoft.com/office/drawing/2016/5/12/chartex" xmlns:cx5="http://schemas.microsoft.com/office/drawing/2016/5/11/chartex" xmlns:cx4="http://schemas.microsoft.com/office/drawing/2016/5/10/chartex" xmlns:cx3="http://schemas.microsoft.com/office/drawing/2016/5/9/chartex" xmlns:cx2="http://schemas.microsoft.com/office/drawing/2015/10/21/chartex" xmlns:cx1="http://schemas.microsoft.com/office/drawing/2015/9/8/chartex" xmlns:cx="http://schemas.microsoft.com/office/drawing/2014/chartex">
+              <mc:Fallback>
                 <w:pict>
                   <v:group w14:anchorId="1BDB4A73" id="Group 149" o:spid="_x0000_s1026" style="position:absolute;margin-left:0;margin-top:0;width:8in;height:95.7pt;z-index:251662336;mso-width-percent:941;mso-height-percent:121;mso-top-percent:23;mso-position-horizontal:center;mso-position-horizontal-relative:page;mso-position-vertical-relative:page;mso-width-percent:941;mso-height-percent:121;mso-top-percent:23" coordorigin="" coordsize="73152,12161" o:gfxdata="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">
                     <v:shape id="Rectangle 51" o:spid="_x0000_s1027" style="position:absolute;width:73152;height:11303;visibility:visible;mso-wrap-style:square;v-text-anchor:middle" coordsize="7312660,1129665" o:gfxdata="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" path="m,l7312660,r,1129665l3619500,733425,,1091565,,xe" fillcolor="#5b9bd5 [3204]" stroked="f" strokeweight="1pt">
@@ -422,6 +422,7 @@
                             <w:dataBinding w:prefixMappings="xmlns:ns0='http://schemas.microsoft.com/office/2006/coverPageProps' " w:xpath="/ns0:CoverPageProperties[1]/ns0:Abstract[1]" w:storeItemID="{55AF091B-3C7A-41E3-B477-F2FDAA23CFDA}"/>
                             <w:text w:multiLine="1"/>
                           </w:sdtPr>
+                          <w:sdtEndPr/>
                           <w:sdtContent>
                             <w:p>
                               <w:pPr>
@@ -671,6 +672,7 @@
                             <w:dataBinding w:prefixMappings="xmlns:ns0='http://purl.org/dc/elements/1.1/' xmlns:ns1='http://schemas.openxmlformats.org/package/2006/metadata/core-properties' " w:xpath="/ns1:coreProperties[1]/ns0:subject[1]" w:storeItemID="{6C3C8BC8-F283-45AE-878A-BAB7291924A1}"/>
                             <w:text/>
                           </w:sdtPr>
+                          <w:sdtEndPr/>
                           <w:sdtContent>
                             <w:p>
                               <w:pPr>
@@ -831,6 +833,7 @@
                             <w:dataBinding w:prefixMappings="xmlns:ns0='http://purl.org/dc/elements/1.1/' xmlns:ns1='http://schemas.openxmlformats.org/package/2006/metadata/core-properties' " w:xpath="/ns1:coreProperties[1]/ns0:creator[1]" w:storeItemID="{6C3C8BC8-F283-45AE-878A-BAB7291924A1}"/>
                             <w:text/>
                           </w:sdtPr>
+                          <w:sdtEndPr/>
                           <w:sdtContent>
                             <w:p>
                               <w:pPr>
@@ -897,8 +900,6 @@
             <w:t>Table of Contents</w:t>
           </w:r>
         </w:p>
-        <w:bookmarkStart w:id="0" w:name="_GoBack"/>
-        <w:bookmarkEnd w:id="0"/>
         <w:p>
           <w:pPr>
             <w:pStyle w:val="TOC1"/>
@@ -3300,12 +3301,12 @@
       <w:pPr>
         <w:pStyle w:val="Heading1"/>
       </w:pPr>
-      <w:bookmarkStart w:id="1" w:name="_Toc48396122"/>
+      <w:bookmarkStart w:id="0" w:name="_Toc48396122"/>
       <w:r>
         <w:lastRenderedPageBreak/>
         <w:t>Preface</w:t>
       </w:r>
-      <w:bookmarkEnd w:id="1"/>
+      <w:bookmarkEnd w:id="0"/>
     </w:p>
     <w:p/>
     <w:p>
@@ -3808,7 +3809,7 @@
       <w:pPr>
         <w:pStyle w:val="Heading1"/>
       </w:pPr>
-      <w:bookmarkStart w:id="2" w:name="_Toc48396123"/>
+      <w:bookmarkStart w:id="1" w:name="_Toc48396123"/>
       <w:r>
         <w:lastRenderedPageBreak/>
         <w:t>1</w:t>
@@ -3819,7 +3820,7 @@
       <w:r>
         <w:t>Introduction</w:t>
       </w:r>
-      <w:bookmarkEnd w:id="2"/>
+      <w:bookmarkEnd w:id="1"/>
     </w:p>
     <w:p/>
     <w:p>
@@ -3895,7 +3896,7 @@
         <w:pStyle w:val="Heading1"/>
         <w:spacing w:after="240"/>
       </w:pPr>
-      <w:bookmarkStart w:id="3" w:name="_Toc48396124"/>
+      <w:bookmarkStart w:id="2" w:name="_Toc48396124"/>
       <w:r>
         <w:t>1.1</w:t>
       </w:r>
@@ -3905,7 +3906,7 @@
       <w:r>
         <w:t>System Overview</w:t>
       </w:r>
-      <w:bookmarkEnd w:id="3"/>
+      <w:bookmarkEnd w:id="2"/>
     </w:p>
     <w:p>
       <w:pPr>
@@ -4124,7 +4125,7 @@
       <w:pPr>
         <w:pStyle w:val="Heading1"/>
       </w:pPr>
-      <w:bookmarkStart w:id="4" w:name="_Toc48396125"/>
+      <w:bookmarkStart w:id="3" w:name="_Toc48396125"/>
       <w:r>
         <w:t>1.2</w:t>
       </w:r>
@@ -4134,7 +4135,7 @@
       <w:r>
         <w:t>System Users</w:t>
       </w:r>
-      <w:bookmarkEnd w:id="4"/>
+      <w:bookmarkEnd w:id="3"/>
     </w:p>
     <w:p/>
     <w:p>
@@ -4301,7 +4302,7 @@
       <w:pPr>
         <w:pStyle w:val="Heading1"/>
       </w:pPr>
-      <w:bookmarkStart w:id="5" w:name="_Toc48396126"/>
+      <w:bookmarkStart w:id="4" w:name="_Toc48396126"/>
       <w:r>
         <w:t>1.3</w:t>
       </w:r>
@@ -4309,7 +4310,7 @@
         <w:tab/>
         <w:t>User Roles and Accessibility</w:t>
       </w:r>
-      <w:bookmarkEnd w:id="5"/>
+      <w:bookmarkEnd w:id="4"/>
     </w:p>
     <w:p/>
     <w:p>
@@ -4357,7 +4358,7 @@
       <w:pPr>
         <w:pStyle w:val="Heading1"/>
       </w:pPr>
-      <w:bookmarkStart w:id="6" w:name="_Toc48396127"/>
+      <w:bookmarkStart w:id="5" w:name="_Toc48396127"/>
       <w:r>
         <w:lastRenderedPageBreak/>
         <w:t>1.</w:t>
@@ -4371,7 +4372,7 @@
       <w:r>
         <w:t>System Usability</w:t>
       </w:r>
-      <w:bookmarkEnd w:id="6"/>
+      <w:bookmarkEnd w:id="5"/>
     </w:p>
     <w:p/>
     <w:p>
@@ -4498,12 +4499,12 @@
       <w:pPr>
         <w:pStyle w:val="Heading1"/>
       </w:pPr>
-      <w:bookmarkStart w:id="7" w:name="_Toc48396128"/>
+      <w:bookmarkStart w:id="6" w:name="_Toc48396128"/>
       <w:r>
         <w:lastRenderedPageBreak/>
         <w:t>Glossary</w:t>
       </w:r>
-      <w:bookmarkEnd w:id="7"/>
+      <w:bookmarkEnd w:id="6"/>
     </w:p>
     <w:p/>
     <w:p>
@@ -4623,11 +4624,11 @@
       <w:pPr>
         <w:pStyle w:val="Heading1"/>
       </w:pPr>
-      <w:bookmarkStart w:id="8" w:name="_Toc48396129"/>
+      <w:bookmarkStart w:id="7" w:name="_Toc48396129"/>
       <w:r>
         <w:t>2. Requirements</w:t>
       </w:r>
-      <w:bookmarkEnd w:id="8"/>
+      <w:bookmarkEnd w:id="7"/>
     </w:p>
     <w:p>
       <w:r>
@@ -4643,7 +4644,7 @@
         <w:pStyle w:val="Heading2"/>
         <w:spacing w:after="240"/>
       </w:pPr>
-      <w:bookmarkStart w:id="9" w:name="_Toc48396130"/>
+      <w:bookmarkStart w:id="8" w:name="_Toc48396130"/>
       <w:r>
         <w:t xml:space="preserve">2.1 </w:t>
       </w:r>
@@ -4654,7 +4655,7 @@
       <w:r>
         <w:t>Test System Capability</w:t>
       </w:r>
-      <w:bookmarkEnd w:id="9"/>
+      <w:bookmarkEnd w:id="8"/>
     </w:p>
     <w:p>
       <w:pPr>
@@ -4853,7 +4854,7 @@
         <w:pStyle w:val="Heading2"/>
         <w:spacing w:after="240"/>
       </w:pPr>
-      <w:bookmarkStart w:id="10" w:name="_Toc48396131"/>
+      <w:bookmarkStart w:id="9" w:name="_Toc48396131"/>
       <w:r>
         <w:t xml:space="preserve">2.2 </w:t>
       </w:r>
@@ -4867,7 +4868,7 @@
         </w:rPr>
         <w:t>Logging and Results Viewing</w:t>
       </w:r>
-      <w:bookmarkEnd w:id="10"/>
+      <w:bookmarkEnd w:id="9"/>
     </w:p>
     <w:p>
       <w:pPr>
@@ -5029,7 +5030,7 @@
         <w:pStyle w:val="Heading2"/>
         <w:spacing w:after="240"/>
       </w:pPr>
-      <w:bookmarkStart w:id="11" w:name="_Toc48396132"/>
+      <w:bookmarkStart w:id="10" w:name="_Toc48396132"/>
       <w:r>
         <w:t xml:space="preserve">2.3 </w:t>
       </w:r>
@@ -5043,7 +5044,7 @@
         </w:rPr>
         <w:t>Concurrent Test Execution</w:t>
       </w:r>
-      <w:bookmarkEnd w:id="11"/>
+      <w:bookmarkEnd w:id="10"/>
     </w:p>
     <w:p>
       <w:pPr>
@@ -5178,7 +5179,7 @@
         <w:pStyle w:val="Heading2"/>
         <w:spacing w:after="240"/>
       </w:pPr>
-      <w:bookmarkStart w:id="12" w:name="_Toc48396133"/>
+      <w:bookmarkStart w:id="11" w:name="_Toc48396133"/>
       <w:r>
         <w:t xml:space="preserve">2.4 </w:t>
       </w:r>
@@ -5192,7 +5193,7 @@
         </w:rPr>
         <w:t>Platform Support</w:t>
       </w:r>
-      <w:bookmarkEnd w:id="12"/>
+      <w:bookmarkEnd w:id="11"/>
     </w:p>
     <w:p>
       <w:pPr>
@@ -5345,7 +5346,7 @@
         <w:pStyle w:val="Heading2"/>
         <w:spacing w:after="240"/>
       </w:pPr>
-      <w:bookmarkStart w:id="13" w:name="_Toc48396134"/>
+      <w:bookmarkStart w:id="12" w:name="_Toc48396134"/>
       <w:r>
         <w:lastRenderedPageBreak/>
         <w:t xml:space="preserve">2.5 </w:t>
@@ -5360,7 +5361,7 @@
         </w:rPr>
         <w:t>Error Handling</w:t>
       </w:r>
-      <w:bookmarkEnd w:id="13"/>
+      <w:bookmarkEnd w:id="12"/>
     </w:p>
     <w:p>
       <w:pPr>
@@ -5407,7 +5408,7 @@
           <w:bCs/>
         </w:rPr>
       </w:pPr>
-      <w:bookmarkStart w:id="14" w:name="_Toc48396135"/>
+      <w:bookmarkStart w:id="13" w:name="_Toc48396135"/>
       <w:r>
         <w:t xml:space="preserve">2.6 </w:t>
       </w:r>
@@ -5421,7 +5422,7 @@
         </w:rPr>
         <w:t>User Interaction</w:t>
       </w:r>
-      <w:bookmarkEnd w:id="14"/>
+      <w:bookmarkEnd w:id="13"/>
     </w:p>
     <w:p>
       <w:r>
@@ -5764,21 +5765,16 @@
         <w:pStyle w:val="Heading2"/>
         <w:spacing w:after="240"/>
       </w:pPr>
-      <w:bookmarkStart w:id="15" w:name="_Toc48396136"/>
+      <w:bookmarkStart w:id="14" w:name="_Toc48396136"/>
       <w:r>
         <w:lastRenderedPageBreak/>
         <w:t>2.7</w:t>
       </w:r>
       <w:r>
         <w:tab/>
-      </w:r>
-      <w:r>
-        <w:t xml:space="preserve">User Requirement 7: </w:t>
-      </w:r>
-      <w:r>
-        <w:t>User Login and Test Engine Registration</w:t>
-      </w:r>
-      <w:bookmarkEnd w:id="15"/>
+        <w:t>User Requirement 7: User Login and Test Engine Registration</w:t>
+      </w:r>
+      <w:bookmarkEnd w:id="14"/>
     </w:p>
     <w:p>
       <w:r>
@@ -5842,19 +5838,13 @@
           <w:bCs/>
         </w:rPr>
       </w:pPr>
-      <w:bookmarkStart w:id="16" w:name="_Toc48396137"/>
+      <w:bookmarkStart w:id="15" w:name="_Toc48396137"/>
       <w:r>
         <w:t xml:space="preserve">2.8 </w:t>
       </w:r>
       <w:r>
         <w:tab/>
-        <w:t xml:space="preserve">User Requirement </w:t>
-      </w:r>
-      <w:r>
-        <w:t>8</w:t>
-      </w:r>
-      <w:r>
-        <w:t xml:space="preserve">: </w:t>
+        <w:t xml:space="preserve">User Requirement 8: </w:t>
       </w:r>
       <w:r>
         <w:rPr>
@@ -5862,7 +5852,7 @@
         </w:rPr>
         <w:t>High Availability</w:t>
       </w:r>
-      <w:bookmarkEnd w:id="16"/>
+      <w:bookmarkEnd w:id="15"/>
     </w:p>
     <w:p>
       <w:pPr>
@@ -5971,7 +5961,7 @@
       <w:pPr>
         <w:pStyle w:val="Heading1"/>
       </w:pPr>
-      <w:bookmarkStart w:id="17" w:name="_Toc48396138"/>
+      <w:bookmarkStart w:id="16" w:name="_Toc48396138"/>
       <w:r>
         <w:lastRenderedPageBreak/>
         <w:t>3</w:t>
@@ -6003,7 +5993,7 @@
       <w:r>
         <w:t>equirements</w:t>
       </w:r>
-      <w:bookmarkEnd w:id="17"/>
+      <w:bookmarkEnd w:id="16"/>
     </w:p>
     <w:p/>
     <w:p>
@@ -6011,7 +6001,7 @@
         <w:pStyle w:val="Heading2"/>
         <w:spacing w:after="240"/>
       </w:pPr>
-      <w:bookmarkStart w:id="18" w:name="_Toc48396139"/>
+      <w:bookmarkStart w:id="17" w:name="_Toc48396139"/>
       <w:r>
         <w:t>3</w:t>
       </w:r>
@@ -6028,7 +6018,7 @@
       <w:r>
         <w:t>Continuous System Uptime</w:t>
       </w:r>
-      <w:bookmarkEnd w:id="18"/>
+      <w:bookmarkEnd w:id="17"/>
     </w:p>
     <w:p>
       <w:pPr>
@@ -6130,7 +6120,7 @@
         <w:pStyle w:val="Heading2"/>
         <w:spacing w:after="240"/>
       </w:pPr>
-      <w:bookmarkStart w:id="19" w:name="_Toc48396140"/>
+      <w:bookmarkStart w:id="18" w:name="_Toc48396140"/>
       <w:r>
         <w:t xml:space="preserve">3.2 </w:t>
       </w:r>
@@ -6141,7 +6131,7 @@
       <w:r>
         <w:t>: Recovery Time</w:t>
       </w:r>
-      <w:bookmarkEnd w:id="19"/>
+      <w:bookmarkEnd w:id="18"/>
     </w:p>
     <w:p>
       <w:r>
@@ -6309,7 +6299,7 @@
         <w:pStyle w:val="Heading2"/>
         <w:spacing w:after="240"/>
       </w:pPr>
-      <w:bookmarkStart w:id="20" w:name="_Toc48396141"/>
+      <w:bookmarkStart w:id="19" w:name="_Toc48396141"/>
       <w:r>
         <w:t xml:space="preserve">3.3 </w:t>
       </w:r>
@@ -6320,7 +6310,7 @@
       <w:r>
         <w:t>: High Availability</w:t>
       </w:r>
-      <w:bookmarkEnd w:id="20"/>
+      <w:bookmarkEnd w:id="19"/>
     </w:p>
     <w:p>
       <w:pPr>
@@ -6386,7 +6376,7 @@
       <w:pPr>
         <w:pStyle w:val="Heading1"/>
       </w:pPr>
-      <w:bookmarkStart w:id="21" w:name="_Toc48396142"/>
+      <w:bookmarkStart w:id="20" w:name="_Toc48396142"/>
       <w:r>
         <w:lastRenderedPageBreak/>
         <w:t>4</w:t>
@@ -6397,7 +6387,7 @@
       <w:r>
         <w:t>Constraints</w:t>
       </w:r>
-      <w:bookmarkEnd w:id="21"/>
+      <w:bookmarkEnd w:id="20"/>
     </w:p>
     <w:p>
       <w:pPr>
@@ -6409,7 +6399,7 @@
         <w:pStyle w:val="Heading2"/>
         <w:spacing w:after="240"/>
       </w:pPr>
-      <w:bookmarkStart w:id="22" w:name="_Toc48396143"/>
+      <w:bookmarkStart w:id="21" w:name="_Toc48396143"/>
       <w:r>
         <w:t>4</w:t>
       </w:r>
@@ -6420,7 +6410,7 @@
         <w:tab/>
         <w:t>Technical Constraints</w:t>
       </w:r>
-      <w:bookmarkEnd w:id="22"/>
+      <w:bookmarkEnd w:id="21"/>
     </w:p>
     <w:p>
       <w:pPr>
@@ -6507,7 +6497,7 @@
         <w:pStyle w:val="Heading2"/>
         <w:spacing w:after="240"/>
       </w:pPr>
-      <w:bookmarkStart w:id="23" w:name="_Toc48396144"/>
+      <w:bookmarkStart w:id="22" w:name="_Toc48396144"/>
       <w:r>
         <w:t>4</w:t>
       </w:r>
@@ -6518,7 +6508,7 @@
         <w:tab/>
         <w:t>Operational Constraints</w:t>
       </w:r>
-      <w:bookmarkEnd w:id="23"/>
+      <w:bookmarkEnd w:id="22"/>
       <w:r>
         <w:t xml:space="preserve"> </w:t>
       </w:r>
@@ -6564,7 +6554,7 @@
         <w:pStyle w:val="Heading2"/>
         <w:spacing w:after="240"/>
       </w:pPr>
-      <w:bookmarkStart w:id="24" w:name="_Toc48396145"/>
+      <w:bookmarkStart w:id="23" w:name="_Toc48396145"/>
       <w:r>
         <w:t>4</w:t>
       </w:r>
@@ -6575,7 +6565,7 @@
         <w:tab/>
         <w:t>Business Constraints</w:t>
       </w:r>
-      <w:bookmarkEnd w:id="24"/>
+      <w:bookmarkEnd w:id="23"/>
     </w:p>
     <w:p>
       <w:pPr>
@@ -6642,7 +6632,7 @@
       <w:pPr>
         <w:pStyle w:val="Heading1"/>
       </w:pPr>
-      <w:bookmarkStart w:id="25" w:name="_Toc48396146"/>
+      <w:bookmarkStart w:id="24" w:name="_Toc48396146"/>
       <w:r>
         <w:lastRenderedPageBreak/>
         <w:t>5</w:t>
@@ -6651,35 +6641,35 @@
         <w:tab/>
         <w:t>System Models</w:t>
       </w:r>
+      <w:bookmarkEnd w:id="24"/>
+    </w:p>
+    <w:p>
+      <w:pPr>
+        <w:ind w:left="720" w:hanging="720"/>
+      </w:pPr>
+    </w:p>
+    <w:p>
+      <w:pPr>
+        <w:pStyle w:val="Heading2"/>
+      </w:pPr>
+      <w:bookmarkStart w:id="25" w:name="_Toc48396147"/>
+      <w:r>
+        <w:t>5</w:t>
+      </w:r>
+      <w:r>
+        <w:t>.1</w:t>
+      </w:r>
+      <w:r>
+        <w:tab/>
+        <w:t xml:space="preserve">Use Case Models </w:t>
+      </w:r>
+      <w:r>
+        <w:t>and/</w:t>
+      </w:r>
+      <w:r>
+        <w:t>or Scenarios</w:t>
+      </w:r>
       <w:bookmarkEnd w:id="25"/>
-    </w:p>
-    <w:p>
-      <w:pPr>
-        <w:ind w:left="720" w:hanging="720"/>
-      </w:pPr>
-    </w:p>
-    <w:p>
-      <w:pPr>
-        <w:pStyle w:val="Heading2"/>
-      </w:pPr>
-      <w:bookmarkStart w:id="26" w:name="_Toc48396147"/>
-      <w:r>
-        <w:t>5</w:t>
-      </w:r>
-      <w:r>
-        <w:t>.1</w:t>
-      </w:r>
-      <w:r>
-        <w:tab/>
-        <w:t xml:space="preserve">Use Case Models </w:t>
-      </w:r>
-      <w:r>
-        <w:t>and/</w:t>
-      </w:r>
-      <w:r>
-        <w:t>or Scenarios</w:t>
-      </w:r>
-      <w:bookmarkEnd w:id="26"/>
     </w:p>
     <w:p/>
     <w:p>
@@ -6707,7 +6697,7 @@
           <v:shape id="_x0000_i1025" type="#_x0000_t75" style="width:313.55pt;height:257.5pt" o:ole="">
             <v:imagedata r:id="rId12" o:title=""/>
           </v:shape>
-          <o:OLEObject Type="Embed" ProgID="Visio.Drawing.15" ShapeID="_x0000_i1025" DrawAspect="Content" ObjectID="_1659008893" r:id="rId13"/>
+          <o:OLEObject Type="Embed" ProgID="Visio.Drawing.15" ShapeID="_x0000_i1025" DrawAspect="Content" ObjectID="_1659011118" r:id="rId13"/>
         </w:object>
       </w:r>
     </w:p>
@@ -6717,7 +6707,7 @@
           <v:shape id="_x0000_i1026" type="#_x0000_t75" style="width:298.95pt;height:246.1pt" o:ole="">
             <v:imagedata r:id="rId14" o:title=""/>
           </v:shape>
-          <o:OLEObject Type="Embed" ProgID="Visio.Drawing.15" ShapeID="_x0000_i1026" DrawAspect="Content" ObjectID="_1659008894" r:id="rId15"/>
+          <o:OLEObject Type="Embed" ProgID="Visio.Drawing.15" ShapeID="_x0000_i1026" DrawAspect="Content" ObjectID="_1659011119" r:id="rId15"/>
         </w:object>
       </w:r>
     </w:p>
@@ -6727,7 +6717,7 @@
           <v:shape id="_x0000_i1027" type="#_x0000_t75" style="width:324.05pt;height:290.4pt" o:ole="">
             <v:imagedata r:id="rId16" o:title=""/>
           </v:shape>
-          <o:OLEObject Type="Embed" ProgID="Visio.Drawing.15" ShapeID="_x0000_i1027" DrawAspect="Content" ObjectID="_1659008895" r:id="rId17"/>
+          <o:OLEObject Type="Embed" ProgID="Visio.Drawing.15" ShapeID="_x0000_i1027" DrawAspect="Content" ObjectID="_1659011120" r:id="rId17"/>
         </w:object>
       </w:r>
     </w:p>
@@ -6750,7 +6740,7 @@
       <w:pPr>
         <w:pStyle w:val="Heading2"/>
       </w:pPr>
-      <w:bookmarkStart w:id="27" w:name="_Toc48396148"/>
+      <w:bookmarkStart w:id="26" w:name="_Toc48396148"/>
       <w:r>
         <w:lastRenderedPageBreak/>
         <w:t>5.2</w:t>
@@ -6759,7 +6749,7 @@
         <w:tab/>
         <w:t>Sequence Diagram</w:t>
       </w:r>
-      <w:bookmarkEnd w:id="27"/>
+      <w:bookmarkEnd w:id="26"/>
     </w:p>
     <w:p>
       <w:r>
@@ -6767,7 +6757,7 @@
           <v:shape id="_x0000_i1028" type="#_x0000_t75" style="width:467.75pt;height:350.45pt" o:ole="">
             <v:imagedata r:id="rId18" o:title=""/>
           </v:shape>
-          <o:OLEObject Type="Embed" ProgID="Visio.Drawing.15" ShapeID="_x0000_i1028" DrawAspect="Content" ObjectID="_1659008896" r:id="rId19"/>
+          <o:OLEObject Type="Embed" ProgID="Visio.Drawing.15" ShapeID="_x0000_i1028" DrawAspect="Content" ObjectID="_1659011121" r:id="rId19"/>
         </w:object>
       </w:r>
     </w:p>
@@ -6782,7 +6772,7 @@
       <w:pPr>
         <w:pStyle w:val="Heading2"/>
       </w:pPr>
-      <w:bookmarkStart w:id="28" w:name="_Toc48396149"/>
+      <w:bookmarkStart w:id="27" w:name="_Toc48396149"/>
       <w:r>
         <w:lastRenderedPageBreak/>
         <w:t>5</w:t>
@@ -6797,15 +6787,15 @@
         <w:tab/>
         <w:t>Class Diagram</w:t>
       </w:r>
-      <w:bookmarkEnd w:id="28"/>
-    </w:p>
-    <w:p>
-      <w:r>
-        <w:object w:dxaOrig="13591" w:dyaOrig="9660" w14:anchorId="348291AF">
-          <v:shape id="_x0000_i1029" type="#_x0000_t75" style="width:467.55pt;height:332.3pt" o:ole="">
+      <w:bookmarkEnd w:id="27"/>
+    </w:p>
+    <w:p>
+      <w:r>
+        <w:object w:dxaOrig="13601" w:dyaOrig="9660" w14:anchorId="348291AF">
+          <v:shape id="_x0000_i1031" type="#_x0000_t75" style="width:467.85pt;height:332.3pt" o:ole="">
             <v:imagedata r:id="rId20" o:title=""/>
           </v:shape>
-          <o:OLEObject Type="Embed" ProgID="Visio.Drawing.15" ShapeID="_x0000_i1029" DrawAspect="Content" ObjectID="_1659008897" r:id="rId21"/>
+          <o:OLEObject Type="Embed" ProgID="Visio.Drawing.15" ShapeID="_x0000_i1031" DrawAspect="Content" ObjectID="_1659011122" r:id="rId21"/>
         </w:object>
       </w:r>
     </w:p>
@@ -6824,7 +6814,7 @@
 </file>
 
 <file path=word/endnotes.xml><?xml version="1.0" encoding="utf-8"?>
-<w:endnotes xmlns:wpc="http://schemas.microsoft.com/office/word/2010/wordprocessingCanvas" xmlns:mc="http://schemas.openxmlformats.org/markup-compatibility/2006" xmlns:o="urn:schemas-microsoft-com:office:office" xmlns:r="http://schemas.openxmlformats.org/officeDocument/2006/relationships" xmlns:m="http://schemas.openxmlformats.org/officeDocument/2006/math" xmlns:v="urn:schemas-microsoft-com:vml" xmlns:wp14="http://schemas.microsoft.com/office/word/2010/wordprocessingDrawing" xmlns:wp="http://schemas.openxmlformats.org/drawingml/2006/wordprocessingDrawing" xmlns:w10="urn:schemas-microsoft-com:office:word" xmlns:w="http://schemas.openxmlformats.org/wordprocessingml/2006/main" xmlns:w14="http://schemas.microsoft.com/office/word/2010/wordml" xmlns:w15="http://schemas.microsoft.com/office/word/2012/wordml" xmlns:wpg="http://schemas.microsoft.com/office/word/2010/wordprocessingGroup" xmlns:wpi="http://schemas.microsoft.com/office/word/2010/wordprocessingInk" xmlns:wne="http://schemas.microsoft.com/office/word/2006/wordml" xmlns:wps="http://schemas.microsoft.com/office/word/2010/wordprocessingShape" mc:Ignorable="w14 w15 wp14">
+<w:endnotes xmlns:wpc="http://schemas.microsoft.com/office/word/2010/wordprocessingCanvas" xmlns:cx="http://schemas.microsoft.com/office/drawing/2014/chartex" xmlns:cx1="http://schemas.microsoft.com/office/drawing/2015/9/8/chartex" xmlns:cx2="http://schemas.microsoft.com/office/drawing/2015/10/21/chartex" xmlns:cx3="http://schemas.microsoft.com/office/drawing/2016/5/9/chartex" xmlns:cx4="http://schemas.microsoft.com/office/drawing/2016/5/10/chartex" xmlns:cx5="http://schemas.microsoft.com/office/drawing/2016/5/11/chartex" xmlns:cx6="http://schemas.microsoft.com/office/drawing/2016/5/12/chartex" xmlns:cx7="http://schemas.microsoft.com/office/drawing/2016/5/13/chartex" xmlns:cx8="http://schemas.microsoft.com/office/drawing/2016/5/14/chartex" xmlns:mc="http://schemas.openxmlformats.org/markup-compatibility/2006" xmlns:aink="http://schemas.microsoft.com/office/drawing/2016/ink" xmlns:am3d="http://schemas.microsoft.com/office/drawing/2017/model3d" xmlns:o="urn:schemas-microsoft-com:office:office" xmlns:r="http://schemas.openxmlformats.org/officeDocument/2006/relationships" xmlns:m="http://schemas.openxmlformats.org/officeDocument/2006/math" xmlns:v="urn:schemas-microsoft-com:vml" xmlns:wp14="http://schemas.microsoft.com/office/word/2010/wordprocessingDrawing" xmlns:wp="http://schemas.openxmlformats.org/drawingml/2006/wordprocessingDrawing" xmlns:w10="urn:schemas-microsoft-com:office:word" xmlns:w="http://schemas.openxmlformats.org/wordprocessingml/2006/main" xmlns:w14="http://schemas.microsoft.com/office/word/2010/wordml" xmlns:w15="http://schemas.microsoft.com/office/word/2012/wordml" xmlns:w16cex="http://schemas.microsoft.com/office/word/2018/wordml/cex" xmlns:w16cid="http://schemas.microsoft.com/office/word/2016/wordml/cid" xmlns:w16="http://schemas.microsoft.com/office/word/2018/wordml" xmlns:w16se="http://schemas.microsoft.com/office/word/2015/wordml/symex" xmlns:wpg="http://schemas.microsoft.com/office/word/2010/wordprocessingGroup" xmlns:wpi="http://schemas.microsoft.com/office/word/2010/wordprocessingInk" xmlns:wne="http://schemas.microsoft.com/office/word/2006/wordml" xmlns:wps="http://schemas.microsoft.com/office/word/2010/wordprocessingShape" mc:Ignorable="w14 w15 w16se w16cid w16 w16cex wp14">
   <w:endnote w:type="separator" w:id="-1">
     <w:p>
       <w:pPr>
@@ -6849,7 +6839,7 @@
 </file>
 
 <file path=word/footnotes.xml><?xml version="1.0" encoding="utf-8"?>
-<w:footnotes xmlns:wpc="http://schemas.microsoft.com/office/word/2010/wordprocessingCanvas" xmlns:mc="http://schemas.openxmlformats.org/markup-compatibility/2006" xmlns:o="urn:schemas-microsoft-com:office:office" xmlns:r="http://schemas.openxmlformats.org/officeDocument/2006/relationships" xmlns:m="http://schemas.openxmlformats.org/officeDocument/2006/math" xmlns:v="urn:schemas-microsoft-com:vml" xmlns:wp14="http://schemas.microsoft.com/office/word/2010/wordprocessingDrawing" xmlns:wp="http://schemas.openxmlformats.org/drawingml/2006/wordprocessingDrawing" xmlns:w10="urn:schemas-microsoft-com:office:word" xmlns:w="http://schemas.openxmlformats.org/wordprocessingml/2006/main" xmlns:w14="http://schemas.microsoft.com/office/word/2010/wordml" xmlns:w15="http://schemas.microsoft.com/office/word/2012/wordml" xmlns:wpg="http://schemas.microsoft.com/office/word/2010/wordprocessingGroup" xmlns:wpi="http://schemas.microsoft.com/office/word/2010/wordprocessingInk" xmlns:wne="http://schemas.microsoft.com/office/word/2006/wordml" xmlns:wps="http://schemas.microsoft.com/office/word/2010/wordprocessingShape" mc:Ignorable="w14 w15 wp14">
+<w:footnotes xmlns:wpc="http://schemas.microsoft.com/office/word/2010/wordprocessingCanvas" xmlns:cx="http://schemas.microsoft.com/office/drawing/2014/chartex" xmlns:cx1="http://schemas.microsoft.com/office/drawing/2015/9/8/chartex" xmlns:cx2="http://schemas.microsoft.com/office/drawing/2015/10/21/chartex" xmlns:cx3="http://schemas.microsoft.com/office/drawing/2016/5/9/chartex" xmlns:cx4="http://schemas.microsoft.com/office/drawing/2016/5/10/chartex" xmlns:cx5="http://schemas.microsoft.com/office/drawing/2016/5/11/chartex" xmlns:cx6="http://schemas.microsoft.com/office/drawing/2016/5/12/chartex" xmlns:cx7="http://schemas.microsoft.com/office/drawing/2016/5/13/chartex" xmlns:cx8="http://schemas.microsoft.com/office/drawing/2016/5/14/chartex" xmlns:mc="http://schemas.openxmlformats.org/markup-compatibility/2006" xmlns:aink="http://schemas.microsoft.com/office/drawing/2016/ink" xmlns:am3d="http://schemas.microsoft.com/office/drawing/2017/model3d" xmlns:o="urn:schemas-microsoft-com:office:office" xmlns:r="http://schemas.openxmlformats.org/officeDocument/2006/relationships" xmlns:m="http://schemas.openxmlformats.org/officeDocument/2006/math" xmlns:v="urn:schemas-microsoft-com:vml" xmlns:wp14="http://schemas.microsoft.com/office/word/2010/wordprocessingDrawing" xmlns:wp="http://schemas.openxmlformats.org/drawingml/2006/wordprocessingDrawing" xmlns:w10="urn:schemas-microsoft-com:office:word" xmlns:w="http://schemas.openxmlformats.org/wordprocessingml/2006/main" xmlns:w14="http://schemas.microsoft.com/office/word/2010/wordml" xmlns:w15="http://schemas.microsoft.com/office/word/2012/wordml" xmlns:w16cex="http://schemas.microsoft.com/office/word/2018/wordml/cex" xmlns:w16cid="http://schemas.microsoft.com/office/word/2016/wordml/cid" xmlns:w16="http://schemas.microsoft.com/office/word/2018/wordml" xmlns:w16se="http://schemas.microsoft.com/office/word/2015/wordml/symex" xmlns:wpg="http://schemas.microsoft.com/office/word/2010/wordprocessingGroup" xmlns:wpi="http://schemas.microsoft.com/office/word/2010/wordprocessingInk" xmlns:wne="http://schemas.microsoft.com/office/word/2006/wordml" xmlns:wps="http://schemas.microsoft.com/office/word/2010/wordprocessingShape" mc:Ignorable="w14 w15 w16se w16cid w16 w16cex wp14">
   <w:footnote w:type="separator" w:id="-1">
     <w:p>
       <w:pPr>
@@ -6874,7 +6864,7 @@
 </file>
 
 <file path=word/numbering.xml><?xml version="1.0" encoding="utf-8"?>
-<w:numbering xmlns:wpc="http://schemas.microsoft.com/office/word/2010/wordprocessingCanvas" xmlns:mc="http://schemas.openxmlformats.org/markup-compatibility/2006" xmlns:o="urn:schemas-microsoft-com:office:office" xmlns:r="http://schemas.openxmlformats.org/officeDocument/2006/relationships" xmlns:m="http://schemas.openxmlformats.org/officeDocument/2006/math" xmlns:v="urn:schemas-microsoft-com:vml" xmlns:wp14="http://schemas.microsoft.com/office/word/2010/wordprocessingDrawing" xmlns:wp="http://schemas.openxmlformats.org/drawingml/2006/wordprocessingDrawing" xmlns:w10="urn:schemas-microsoft-com:office:word" xmlns:w="http://schemas.openxmlformats.org/wordprocessingml/2006/main" xmlns:w14="http://schemas.microsoft.com/office/word/2010/wordml" xmlns:w15="http://schemas.microsoft.com/office/word/2012/wordml" xmlns:wpg="http://schemas.microsoft.com/office/word/2010/wordprocessingGroup" xmlns:wpi="http://schemas.microsoft.com/office/word/2010/wordprocessingInk" xmlns:wne="http://schemas.microsoft.com/office/word/2006/wordml" xmlns:wps="http://schemas.microsoft.com/office/word/2010/wordprocessingShape" mc:Ignorable="w14 w15 wp14">
+<w:numbering xmlns:wpc="http://schemas.microsoft.com/office/word/2010/wordprocessingCanvas" xmlns:cx="http://schemas.microsoft.com/office/drawing/2014/chartex" xmlns:cx1="http://schemas.microsoft.com/office/drawing/2015/9/8/chartex" xmlns:cx2="http://schemas.microsoft.com/office/drawing/2015/10/21/chartex" xmlns:cx3="http://schemas.microsoft.com/office/drawing/2016/5/9/chartex" xmlns:cx4="http://schemas.microsoft.com/office/drawing/2016/5/10/chartex" xmlns:cx5="http://schemas.microsoft.com/office/drawing/2016/5/11/chartex" xmlns:cx6="http://schemas.microsoft.com/office/drawing/2016/5/12/chartex" xmlns:cx7="http://schemas.microsoft.com/office/drawing/2016/5/13/chartex" xmlns:cx8="http://schemas.microsoft.com/office/drawing/2016/5/14/chartex" xmlns:mc="http://schemas.openxmlformats.org/markup-compatibility/2006" xmlns:aink="http://schemas.microsoft.com/office/drawing/2016/ink" xmlns:am3d="http://schemas.microsoft.com/office/drawing/2017/model3d" xmlns:o="urn:schemas-microsoft-com:office:office" xmlns:r="http://schemas.openxmlformats.org/officeDocument/2006/relationships" xmlns:m="http://schemas.openxmlformats.org/officeDocument/2006/math" xmlns:v="urn:schemas-microsoft-com:vml" xmlns:wp14="http://schemas.microsoft.com/office/word/2010/wordprocessingDrawing" xmlns:wp="http://schemas.openxmlformats.org/drawingml/2006/wordprocessingDrawing" xmlns:w10="urn:schemas-microsoft-com:office:word" xmlns:w="http://schemas.openxmlformats.org/wordprocessingml/2006/main" xmlns:w14="http://schemas.microsoft.com/office/word/2010/wordml" xmlns:w15="http://schemas.microsoft.com/office/word/2012/wordml" xmlns:w16cex="http://schemas.microsoft.com/office/word/2018/wordml/cex" xmlns:w16cid="http://schemas.microsoft.com/office/word/2016/wordml/cid" xmlns:w16="http://schemas.microsoft.com/office/word/2018/wordml" xmlns:w16se="http://schemas.microsoft.com/office/word/2015/wordml/symex" xmlns:wpg="http://schemas.microsoft.com/office/word/2010/wordprocessingGroup" xmlns:wpi="http://schemas.microsoft.com/office/word/2010/wordprocessingInk" xmlns:wne="http://schemas.microsoft.com/office/word/2006/wordml" xmlns:wps="http://schemas.microsoft.com/office/word/2010/wordprocessingShape" mc:Ignorable="w14 w15 w16se w16cid w16 w16cex wp14">
   <w:abstractNum w:abstractNumId="0" w15:restartNumberingAfterBreak="0">
     <w:nsid w:val="0F555CCC"/>
     <w:multiLevelType w:val="hybridMultilevel"/>
@@ -9231,7 +9221,7 @@
 </file>
 
 <file path=word/styles.xml><?xml version="1.0" encoding="utf-8"?>
-<w:styles xmlns:mc="http://schemas.openxmlformats.org/markup-compatibility/2006" xmlns:r="http://schemas.openxmlformats.org/officeDocument/2006/relationships" xmlns:w="http://schemas.openxmlformats.org/wordprocessingml/2006/main" xmlns:w14="http://schemas.microsoft.com/office/word/2010/wordml" xmlns:w15="http://schemas.microsoft.com/office/word/2012/wordml" mc:Ignorable="w14 w15">
+<w:styles xmlns:mc="http://schemas.openxmlformats.org/markup-compatibility/2006" xmlns:r="http://schemas.openxmlformats.org/officeDocument/2006/relationships" xmlns:w="http://schemas.openxmlformats.org/wordprocessingml/2006/main" xmlns:w14="http://schemas.microsoft.com/office/word/2010/wordml" xmlns:w15="http://schemas.microsoft.com/office/word/2012/wordml" xmlns:w16cex="http://schemas.microsoft.com/office/word/2018/wordml/cex" xmlns:w16cid="http://schemas.microsoft.com/office/word/2016/wordml/cid" xmlns:w16="http://schemas.microsoft.com/office/word/2018/wordml" xmlns:w16se="http://schemas.microsoft.com/office/word/2015/wordml/symex" mc:Ignorable="w14 w15 w16se w16cid w16 w16cex">
   <w:docDefaults>
     <w:rPrDefault>
       <w:rPr>
@@ -9247,7 +9237,7 @@
       </w:pPr>
     </w:pPrDefault>
   </w:docDefaults>
-  <w:latentStyles w:defLockedState="0" w:defUIPriority="99" w:defSemiHidden="0" w:defUnhideWhenUsed="0" w:defQFormat="0" w:count="371">
+  <w:latentStyles w:defLockedState="0" w:defUIPriority="99" w:defSemiHidden="0" w:defUnhideWhenUsed="0" w:defQFormat="0" w:count="376">
     <w:lsdException w:name="Normal" w:uiPriority="0" w:qFormat="1"/>
     <w:lsdException w:name="heading 1" w:uiPriority="9" w:qFormat="1"/>
     <w:lsdException w:name="heading 2" w:semiHidden="1" w:uiPriority="9" w:unhideWhenUsed="1" w:qFormat="1"/>
@@ -9619,6 +9609,11 @@
     <w:lsdException w:name="List Table 5 Dark Accent 6" w:uiPriority="50"/>
     <w:lsdException w:name="List Table 6 Colorful Accent 6" w:uiPriority="51"/>
     <w:lsdException w:name="List Table 7 Colorful Accent 6" w:uiPriority="52"/>
+    <w:lsdException w:name="Mention" w:semiHidden="1" w:unhideWhenUsed="1"/>
+    <w:lsdException w:name="Smart Hyperlink" w:semiHidden="1" w:unhideWhenUsed="1"/>
+    <w:lsdException w:name="Hashtag" w:semiHidden="1" w:unhideWhenUsed="1"/>
+    <w:lsdException w:name="Unresolved Mention" w:semiHidden="1" w:unhideWhenUsed="1"/>
+    <w:lsdException w:name="Smart Link" w:semiHidden="1" w:unhideWhenUsed="1"/>
   </w:latentStyles>
   <w:style w:type="paragraph" w:default="1" w:styleId="Normal">
     <w:name w:val="Normal"/>

</xml_diff>